<commit_message>
Added End User Manual
</commit_message>
<xml_diff>
--- a/Project Documentation.docx
+++ b/Project Documentation.docx
@@ -130,7 +130,7 @@
           <w:szCs w:val="48"/>
           <w:rtl w:val="0"/>
         </w:rPr>
-        <w:t xml:space="preserve">Version 2.3</w:t>
+        <w:t xml:space="preserve">Version 2.5</w:t>
       </w:r>
       <w:r>
         <w:rPr>
@@ -184,7 +184,7 @@
           <w:szCs w:val="48"/>
           <w:rtl w:val="0"/>
         </w:rPr>
-        <w:t xml:space="preserve">11/10/2019</w:t>
+        <w:t xml:space="preserve">12/02/2019</w:t>
       </w:r>
       <w:r>
         <w:rPr>
@@ -611,65 +611,44 @@
     </w:p>
     <w:p>
       <w:pPr>
-        <w:tabs>
-          <w:tab w:val="left" w:pos="180"/>
-          <w:tab w:val="left" w:pos="360"/>
-          <w:tab w:val="left" w:pos="720"/>
-        </w:tabs>
-        <w:jc w:val="both"/>
-        <w:rPr>
-          <w:rFonts w:ascii="Times New Roman" w:cs="Times New Roman" w:eastAsia="Times New Roman" w:hAnsi="Times New Roman"/>
-          <w:sz w:val="32"/>
-          <w:szCs w:val="32"/>
+        <w:pStyle w:val="Heading1"/>
+        <w:tabs>
+          <w:tab w:val="left" w:pos="180"/>
+          <w:tab w:val="left" w:pos="360"/>
+          <w:tab w:val="left" w:pos="720"/>
+        </w:tabs>
+        <w:jc w:val="both"/>
+        <w:rPr>
+          <w:rFonts w:ascii="Times New Roman" w:cs="Times New Roman" w:eastAsia="Times New Roman" w:hAnsi="Times New Roman"/>
+        </w:rPr>
+      </w:pPr>
+      <w:r>
+        <w:rPr>
+          <w:rtl w:val="0"/>
+        </w:rPr>
+      </w:r>
+    </w:p>
+    <w:p>
+      <w:pPr>
+        <w:pStyle w:val="Heading1"/>
+        <w:tabs>
+          <w:tab w:val="left" w:pos="180"/>
+          <w:tab w:val="left" w:pos="360"/>
+          <w:tab w:val="left" w:pos="720"/>
+        </w:tabs>
+        <w:jc w:val="both"/>
+        <w:rPr>
+          <w:rFonts w:ascii="Times New Roman" w:cs="Times New Roman" w:eastAsia="Times New Roman" w:hAnsi="Times New Roman"/>
           <w:vertAlign w:val="baseline"/>
         </w:rPr>
       </w:pPr>
       <w:r>
         <w:rPr>
-          <w:rtl w:val="0"/>
-        </w:rPr>
-      </w:r>
-    </w:p>
-    <w:p>
-      <w:pPr>
-        <w:pStyle w:val="Heading1"/>
-        <w:tabs>
-          <w:tab w:val="left" w:pos="180"/>
-          <w:tab w:val="left" w:pos="360"/>
-          <w:tab w:val="left" w:pos="720"/>
-        </w:tabs>
-        <w:jc w:val="both"/>
-        <w:rPr>
           <w:rFonts w:ascii="Times New Roman" w:cs="Times New Roman" w:eastAsia="Times New Roman" w:hAnsi="Times New Roman"/>
           <w:vertAlign w:val="baseline"/>
-        </w:rPr>
-      </w:pPr>
-      <w:r>
-        <w:rPr>
-          <w:rFonts w:ascii="Times New Roman" w:cs="Times New Roman" w:eastAsia="Times New Roman" w:hAnsi="Times New Roman"/>
-          <w:vertAlign w:val="baseline"/>
           <w:rtl w:val="0"/>
         </w:rPr>
         <w:t xml:space="preserve">Revision History</w:t>
-      </w:r>
-    </w:p>
-    <w:p>
-      <w:pPr>
-        <w:tabs>
-          <w:tab w:val="left" w:pos="180"/>
-          <w:tab w:val="left" w:pos="360"/>
-          <w:tab w:val="left" w:pos="720"/>
-        </w:tabs>
-        <w:jc w:val="both"/>
-        <w:rPr>
-          <w:rFonts w:ascii="Times New Roman" w:cs="Times New Roman" w:eastAsia="Times New Roman" w:hAnsi="Times New Roman"/>
-          <w:vertAlign w:val="baseline"/>
-        </w:rPr>
-      </w:pPr>
-      <w:r>
-        <w:rPr>
-          <w:rtl w:val="0"/>
-        </w:rPr>
       </w:r>
     </w:p>
     <w:tbl>
@@ -691,14 +670,14 @@
       </w:tblPr>
       <w:tblGrid>
         <w:gridCol w:w="1365"/>
-        <w:gridCol w:w="3060"/>
-        <w:gridCol w:w="1890"/>
+        <w:gridCol w:w="1365"/>
+        <w:gridCol w:w="3585"/>
         <w:gridCol w:w="3150"/>
         <w:tblGridChange w:id="0">
           <w:tblGrid>
             <w:gridCol w:w="1365"/>
-            <w:gridCol w:w="3060"/>
-            <w:gridCol w:w="1890"/>
+            <w:gridCol w:w="1365"/>
+            <w:gridCol w:w="3585"/>
             <w:gridCol w:w="3150"/>
           </w:tblGrid>
         </w:tblGridChange>
@@ -724,18 +703,8 @@
               <w:jc w:val="both"/>
               <w:rPr>
                 <w:rFonts w:ascii="Times New Roman" w:cs="Times New Roman" w:eastAsia="Times New Roman" w:hAnsi="Times New Roman"/>
-                <w:vertAlign w:val="baseline"/>
               </w:rPr>
             </w:pPr>
-            <w:r>
-              <w:rPr>
-                <w:rFonts w:ascii="Times New Roman" w:cs="Times New Roman" w:eastAsia="Times New Roman" w:hAnsi="Times New Roman"/>
-                <w:b w:val="1"/>
-                <w:vertAlign w:val="baseline"/>
-                <w:rtl w:val="0"/>
-              </w:rPr>
-              <w:t xml:space="preserve">Date</w:t>
-            </w:r>
             <w:r>
               <w:rPr>
                 <w:rtl w:val="0"/>
@@ -768,15 +737,6 @@
             </w:pPr>
             <w:r>
               <w:rPr>
-                <w:rFonts w:ascii="Times New Roman" w:cs="Times New Roman" w:eastAsia="Times New Roman" w:hAnsi="Times New Roman"/>
-                <w:b w:val="1"/>
-                <w:vertAlign w:val="baseline"/>
-                <w:rtl w:val="0"/>
-              </w:rPr>
-              <w:t xml:space="preserve">Description</w:t>
-            </w:r>
-            <w:r>
-              <w:rPr>
                 <w:rtl w:val="0"/>
               </w:rPr>
             </w:r>
@@ -807,15 +767,6 @@
             </w:pPr>
             <w:r>
               <w:rPr>
-                <w:rFonts w:ascii="Times New Roman" w:cs="Times New Roman" w:eastAsia="Times New Roman" w:hAnsi="Times New Roman"/>
-                <w:b w:val="1"/>
-                <w:vertAlign w:val="baseline"/>
-                <w:rtl w:val="0"/>
-              </w:rPr>
-              <w:t xml:space="preserve">Author</w:t>
-            </w:r>
-            <w:r>
-              <w:rPr>
                 <w:rtl w:val="0"/>
               </w:rPr>
             </w:r>
@@ -846,15 +797,6 @@
             </w:pPr>
             <w:r>
               <w:rPr>
-                <w:rFonts w:ascii="Times New Roman" w:cs="Times New Roman" w:eastAsia="Times New Roman" w:hAnsi="Times New Roman"/>
-                <w:b w:val="1"/>
-                <w:vertAlign w:val="baseline"/>
-                <w:rtl w:val="0"/>
-              </w:rPr>
-              <w:t xml:space="preserve">Comments</w:t>
-            </w:r>
-            <w:r>
-              <w:rPr>
                 <w:rtl w:val="0"/>
               </w:rPr>
             </w:r>
@@ -879,6 +821,145 @@
               <w:jc w:val="both"/>
               <w:rPr>
                 <w:rFonts w:ascii="Times New Roman" w:cs="Times New Roman" w:eastAsia="Times New Roman" w:hAnsi="Times New Roman"/>
+              </w:rPr>
+            </w:pPr>
+            <w:r>
+              <w:rPr>
+                <w:rFonts w:ascii="Times New Roman" w:cs="Times New Roman" w:eastAsia="Times New Roman" w:hAnsi="Times New Roman"/>
+                <w:b w:val="1"/>
+                <w:rtl w:val="0"/>
+              </w:rPr>
+              <w:t xml:space="preserve">Date</w:t>
+            </w:r>
+            <w:r>
+              <w:rPr>
+                <w:rtl w:val="0"/>
+              </w:rPr>
+            </w:r>
+          </w:p>
+        </w:tc>
+        <w:tc>
+          <w:tcPr>
+            <w:tcBorders>
+              <w:top w:color="000000" w:space="0" w:sz="4" w:val="single"/>
+            </w:tcBorders>
+            <w:vAlign w:val="top"/>
+          </w:tcPr>
+          <w:p>
+            <w:pPr>
+              <w:tabs>
+                <w:tab w:val="left" w:pos="180"/>
+                <w:tab w:val="left" w:pos="360"/>
+                <w:tab w:val="left" w:pos="720"/>
+              </w:tabs>
+              <w:jc w:val="both"/>
+              <w:rPr>
+                <w:rFonts w:ascii="Times New Roman" w:cs="Times New Roman" w:eastAsia="Times New Roman" w:hAnsi="Times New Roman"/>
+                <w:vertAlign w:val="baseline"/>
+              </w:rPr>
+            </w:pPr>
+            <w:r>
+              <w:rPr>
+                <w:rFonts w:ascii="Times New Roman" w:cs="Times New Roman" w:eastAsia="Times New Roman" w:hAnsi="Times New Roman"/>
+                <w:b w:val="1"/>
+                <w:rtl w:val="0"/>
+              </w:rPr>
+              <w:t xml:space="preserve">Description</w:t>
+            </w:r>
+            <w:r>
+              <w:rPr>
+                <w:rtl w:val="0"/>
+              </w:rPr>
+            </w:r>
+          </w:p>
+        </w:tc>
+        <w:tc>
+          <w:tcPr>
+            <w:tcBorders>
+              <w:top w:color="000000" w:space="0" w:sz="4" w:val="single"/>
+            </w:tcBorders>
+            <w:vAlign w:val="top"/>
+          </w:tcPr>
+          <w:p>
+            <w:pPr>
+              <w:tabs>
+                <w:tab w:val="left" w:pos="180"/>
+                <w:tab w:val="left" w:pos="360"/>
+                <w:tab w:val="left" w:pos="720"/>
+              </w:tabs>
+              <w:jc w:val="both"/>
+              <w:rPr>
+                <w:rFonts w:ascii="Times New Roman" w:cs="Times New Roman" w:eastAsia="Times New Roman" w:hAnsi="Times New Roman"/>
+              </w:rPr>
+            </w:pPr>
+            <w:r>
+              <w:rPr>
+                <w:rFonts w:ascii="Times New Roman" w:cs="Times New Roman" w:eastAsia="Times New Roman" w:hAnsi="Times New Roman"/>
+                <w:b w:val="1"/>
+                <w:rtl w:val="0"/>
+              </w:rPr>
+              <w:t xml:space="preserve">Author</w:t>
+            </w:r>
+            <w:r>
+              <w:rPr>
+                <w:rtl w:val="0"/>
+              </w:rPr>
+            </w:r>
+          </w:p>
+        </w:tc>
+        <w:tc>
+          <w:tcPr>
+            <w:tcBorders>
+              <w:top w:color="000000" w:space="0" w:sz="4" w:val="single"/>
+            </w:tcBorders>
+            <w:vAlign w:val="top"/>
+          </w:tcPr>
+          <w:p>
+            <w:pPr>
+              <w:tabs>
+                <w:tab w:val="left" w:pos="180"/>
+                <w:tab w:val="left" w:pos="360"/>
+                <w:tab w:val="left" w:pos="720"/>
+              </w:tabs>
+              <w:jc w:val="both"/>
+              <w:rPr>
+                <w:rFonts w:ascii="Times New Roman" w:cs="Times New Roman" w:eastAsia="Times New Roman" w:hAnsi="Times New Roman"/>
+              </w:rPr>
+            </w:pPr>
+            <w:r>
+              <w:rPr>
+                <w:rFonts w:ascii="Times New Roman" w:cs="Times New Roman" w:eastAsia="Times New Roman" w:hAnsi="Times New Roman"/>
+                <w:b w:val="1"/>
+                <w:rtl w:val="0"/>
+              </w:rPr>
+              <w:t xml:space="preserve">Comments</w:t>
+            </w:r>
+            <w:r>
+              <w:rPr>
+                <w:rtl w:val="0"/>
+              </w:rPr>
+            </w:r>
+          </w:p>
+        </w:tc>
+      </w:tr>
+      <w:tr>
+        <w:tc>
+          <w:tcPr>
+            <w:tcBorders>
+              <w:top w:color="000000" w:space="0" w:sz="4" w:val="single"/>
+            </w:tcBorders>
+            <w:vAlign w:val="top"/>
+          </w:tcPr>
+          <w:p>
+            <w:pPr>
+              <w:tabs>
+                <w:tab w:val="left" w:pos="180"/>
+                <w:tab w:val="left" w:pos="360"/>
+                <w:tab w:val="left" w:pos="720"/>
+              </w:tabs>
+              <w:jc w:val="both"/>
+              <w:rPr>
+                <w:rFonts w:ascii="Times New Roman" w:cs="Times New Roman" w:eastAsia="Times New Roman" w:hAnsi="Times New Roman"/>
                 <w:vertAlign w:val="baseline"/>
               </w:rPr>
             </w:pPr>
@@ -2191,6 +2272,230 @@
                 <w:rtl w:val="0"/>
               </w:rPr>
               <w:t xml:space="preserve">Added Design constraints and Non-Functional requirements.</w:t>
+            </w:r>
+          </w:p>
+        </w:tc>
+      </w:tr>
+      <w:tr>
+        <w:tc>
+          <w:tcPr>
+            <w:vAlign w:val="top"/>
+          </w:tcPr>
+          <w:p>
+            <w:pPr>
+              <w:tabs>
+                <w:tab w:val="left" w:pos="180"/>
+                <w:tab w:val="left" w:pos="360"/>
+                <w:tab w:val="left" w:pos="720"/>
+              </w:tabs>
+              <w:jc w:val="both"/>
+              <w:rPr>
+                <w:rFonts w:ascii="Times New Roman" w:cs="Times New Roman" w:eastAsia="Times New Roman" w:hAnsi="Times New Roman"/>
+              </w:rPr>
+            </w:pPr>
+            <w:r>
+              <w:rPr>
+                <w:rFonts w:ascii="Times New Roman" w:cs="Times New Roman" w:eastAsia="Times New Roman" w:hAnsi="Times New Roman"/>
+                <w:rtl w:val="0"/>
+              </w:rPr>
+              <w:t xml:space="preserve">11/10/2019</w:t>
+            </w:r>
+          </w:p>
+        </w:tc>
+        <w:tc>
+          <w:tcPr>
+            <w:vAlign w:val="top"/>
+          </w:tcPr>
+          <w:p>
+            <w:pPr>
+              <w:tabs>
+                <w:tab w:val="left" w:pos="180"/>
+                <w:tab w:val="left" w:pos="360"/>
+                <w:tab w:val="left" w:pos="720"/>
+              </w:tabs>
+              <w:jc w:val="both"/>
+              <w:rPr>
+                <w:rFonts w:ascii="Times New Roman" w:cs="Times New Roman" w:eastAsia="Times New Roman" w:hAnsi="Times New Roman"/>
+              </w:rPr>
+            </w:pPr>
+            <w:r>
+              <w:rPr>
+                <w:rFonts w:ascii="Times New Roman" w:cs="Times New Roman" w:eastAsia="Times New Roman" w:hAnsi="Times New Roman"/>
+                <w:rtl w:val="0"/>
+              </w:rPr>
+              <w:t xml:space="preserve">Version 2.4</w:t>
+            </w:r>
+          </w:p>
+        </w:tc>
+        <w:tc>
+          <w:tcPr>
+            <w:vAlign w:val="top"/>
+          </w:tcPr>
+          <w:p>
+            <w:pPr>
+              <w:tabs>
+                <w:tab w:val="left" w:pos="180"/>
+                <w:tab w:val="left" w:pos="360"/>
+                <w:tab w:val="left" w:pos="720"/>
+              </w:tabs>
+              <w:jc w:val="both"/>
+              <w:rPr>
+                <w:rFonts w:ascii="Times New Roman" w:cs="Times New Roman" w:eastAsia="Times New Roman" w:hAnsi="Times New Roman"/>
+              </w:rPr>
+            </w:pPr>
+            <w:r>
+              <w:rPr>
+                <w:rFonts w:ascii="Times New Roman" w:cs="Times New Roman" w:eastAsia="Times New Roman" w:hAnsi="Times New Roman"/>
+                <w:rtl w:val="0"/>
+              </w:rPr>
+              <w:t xml:space="preserve">Nandini Yadav Janga,</w:t>
+            </w:r>
+          </w:p>
+          <w:p>
+            <w:pPr>
+              <w:tabs>
+                <w:tab w:val="left" w:pos="180"/>
+                <w:tab w:val="left" w:pos="360"/>
+                <w:tab w:val="left" w:pos="720"/>
+              </w:tabs>
+              <w:jc w:val="both"/>
+              <w:rPr>
+                <w:rFonts w:ascii="Times New Roman" w:cs="Times New Roman" w:eastAsia="Times New Roman" w:hAnsi="Times New Roman"/>
+              </w:rPr>
+            </w:pPr>
+            <w:r>
+              <w:rPr>
+                <w:rFonts w:ascii="Times New Roman" w:cs="Times New Roman" w:eastAsia="Times New Roman" w:hAnsi="Times New Roman"/>
+                <w:rtl w:val="0"/>
+              </w:rPr>
+              <w:t xml:space="preserve">Subramanya Sai Bharadwaj Gandrakota</w:t>
+            </w:r>
+          </w:p>
+        </w:tc>
+        <w:tc>
+          <w:tcPr>
+            <w:vAlign w:val="top"/>
+          </w:tcPr>
+          <w:p>
+            <w:pPr>
+              <w:tabs>
+                <w:tab w:val="left" w:pos="180"/>
+                <w:tab w:val="left" w:pos="360"/>
+                <w:tab w:val="left" w:pos="720"/>
+              </w:tabs>
+              <w:jc w:val="both"/>
+              <w:rPr>
+                <w:rFonts w:ascii="Times New Roman" w:cs="Times New Roman" w:eastAsia="Times New Roman" w:hAnsi="Times New Roman"/>
+              </w:rPr>
+            </w:pPr>
+            <w:r>
+              <w:rPr>
+                <w:rFonts w:ascii="Times New Roman" w:cs="Times New Roman" w:eastAsia="Times New Roman" w:hAnsi="Times New Roman"/>
+                <w:rtl w:val="0"/>
+              </w:rPr>
+              <w:t xml:space="preserve">Technical Manual</w:t>
+            </w:r>
+          </w:p>
+        </w:tc>
+      </w:tr>
+      <w:tr>
+        <w:tc>
+          <w:tcPr>
+            <w:vAlign w:val="top"/>
+          </w:tcPr>
+          <w:p>
+            <w:pPr>
+              <w:tabs>
+                <w:tab w:val="left" w:pos="180"/>
+                <w:tab w:val="left" w:pos="360"/>
+                <w:tab w:val="left" w:pos="720"/>
+              </w:tabs>
+              <w:jc w:val="both"/>
+              <w:rPr>
+                <w:rFonts w:ascii="Times New Roman" w:cs="Times New Roman" w:eastAsia="Times New Roman" w:hAnsi="Times New Roman"/>
+              </w:rPr>
+            </w:pPr>
+            <w:r>
+              <w:rPr>
+                <w:rFonts w:ascii="Times New Roman" w:cs="Times New Roman" w:eastAsia="Times New Roman" w:hAnsi="Times New Roman"/>
+                <w:rtl w:val="0"/>
+              </w:rPr>
+              <w:t xml:space="preserve">12/02/2019</w:t>
+            </w:r>
+          </w:p>
+        </w:tc>
+        <w:tc>
+          <w:tcPr>
+            <w:vAlign w:val="top"/>
+          </w:tcPr>
+          <w:p>
+            <w:pPr>
+              <w:tabs>
+                <w:tab w:val="left" w:pos="180"/>
+                <w:tab w:val="left" w:pos="360"/>
+                <w:tab w:val="left" w:pos="720"/>
+              </w:tabs>
+              <w:jc w:val="both"/>
+              <w:rPr>
+                <w:rFonts w:ascii="Times New Roman" w:cs="Times New Roman" w:eastAsia="Times New Roman" w:hAnsi="Times New Roman"/>
+              </w:rPr>
+            </w:pPr>
+            <w:r>
+              <w:rPr>
+                <w:rFonts w:ascii="Times New Roman" w:cs="Times New Roman" w:eastAsia="Times New Roman" w:hAnsi="Times New Roman"/>
+                <w:rtl w:val="0"/>
+              </w:rPr>
+              <w:t xml:space="preserve">Version 2.5</w:t>
+            </w:r>
+          </w:p>
+        </w:tc>
+        <w:tc>
+          <w:tcPr>
+            <w:vAlign w:val="top"/>
+          </w:tcPr>
+          <w:p>
+            <w:pPr>
+              <w:tabs>
+                <w:tab w:val="left" w:pos="180"/>
+                <w:tab w:val="left" w:pos="360"/>
+                <w:tab w:val="left" w:pos="720"/>
+              </w:tabs>
+              <w:jc w:val="both"/>
+              <w:rPr>
+                <w:rFonts w:ascii="Times New Roman" w:cs="Times New Roman" w:eastAsia="Times New Roman" w:hAnsi="Times New Roman"/>
+              </w:rPr>
+            </w:pPr>
+            <w:r>
+              <w:rPr>
+                <w:rFonts w:ascii="Times New Roman" w:cs="Times New Roman" w:eastAsia="Times New Roman" w:hAnsi="Times New Roman"/>
+                <w:rtl w:val="0"/>
+              </w:rPr>
+              <w:t xml:space="preserve">Leela Krishna Kosaraju, Nikitha Lakmarapu</w:t>
+            </w:r>
+          </w:p>
+        </w:tc>
+        <w:tc>
+          <w:tcPr>
+            <w:vAlign w:val="top"/>
+          </w:tcPr>
+          <w:p>
+            <w:pPr>
+              <w:tabs>
+                <w:tab w:val="left" w:pos="180"/>
+                <w:tab w:val="left" w:pos="360"/>
+                <w:tab w:val="left" w:pos="720"/>
+              </w:tabs>
+              <w:jc w:val="both"/>
+              <w:rPr>
+                <w:rFonts w:ascii="Times New Roman" w:cs="Times New Roman" w:eastAsia="Times New Roman" w:hAnsi="Times New Roman"/>
+              </w:rPr>
+            </w:pPr>
+            <w:r>
+              <w:rPr>
+                <w:rFonts w:ascii="Times New Roman" w:cs="Times New Roman" w:eastAsia="Times New Roman" w:hAnsi="Times New Roman"/>
+                <w:rtl w:val="0"/>
+              </w:rPr>
+              <w:t xml:space="preserve">End User Manual</w:t>
             </w:r>
           </w:p>
         </w:tc>
@@ -4015,8 +4320,6 @@
         <w:tab/>
         <w:tab/>
         <w:tab/>
-        <w:tab/>
-        <w:tab/>
       </w:r>
     </w:p>
     <w:p>
@@ -4074,7 +4377,6 @@
         <w:tab/>
         <w:tab/>
         <w:tab/>
-        <w:tab/>
       </w:r>
     </w:p>
     <w:p>
@@ -4133,7 +4435,6 @@
         <w:tab/>
         <w:tab/>
         <w:tab/>
-        <w:tab/>
       </w:r>
     </w:p>
     <w:p>
@@ -4189,7 +4490,6 @@
         <w:t xml:space="preserve">Communications Interface</w:t>
         <w:tab/>
         <w:tab/>
-        <w:tab/>
       </w:r>
     </w:p>
     <w:p>
@@ -4423,7 +4723,6 @@
         <w:jc w:val="both"/>
         <w:rPr>
           <w:rFonts w:ascii="Times New Roman" w:cs="Times New Roman" w:eastAsia="Times New Roman" w:hAnsi="Times New Roman"/>
-          <w:b w:val="1"/>
           <w:i w:val="0"/>
           <w:smallCaps w:val="0"/>
           <w:strike w:val="0"/>
@@ -4443,11 +4742,11 @@
         </w:rPr>
         <w:tab/>
         <w:tab/>
-      </w:r>
-      <w:r>
-        <w:rPr>
-          <w:rFonts w:ascii="Times New Roman" w:cs="Times New Roman" w:eastAsia="Times New Roman" w:hAnsi="Times New Roman"/>
-          <w:b w:val="1"/>
+        <w:tab/>
+      </w:r>
+      <w:r>
+        <w:rPr>
+          <w:rFonts w:ascii="Times New Roman" w:cs="Times New Roman" w:eastAsia="Times New Roman" w:hAnsi="Times New Roman"/>
           <w:i w:val="0"/>
           <w:smallCaps w:val="0"/>
           <w:strike w:val="0"/>
@@ -4485,7 +4784,6 @@
         <w:jc w:val="both"/>
         <w:rPr>
           <w:rFonts w:ascii="Times New Roman" w:cs="Times New Roman" w:eastAsia="Times New Roman" w:hAnsi="Times New Roman"/>
-          <w:b w:val="1"/>
           <w:i w:val="0"/>
           <w:smallCaps w:val="0"/>
           <w:strike w:val="0"/>
@@ -4500,18 +4798,16 @@
       <w:r>
         <w:rPr>
           <w:rFonts w:ascii="Times New Roman" w:cs="Times New Roman" w:eastAsia="Times New Roman" w:hAnsi="Times New Roman"/>
-          <w:b w:val="1"/>
-          <w:rtl w:val="0"/>
-        </w:rPr>
-        <w:tab/>
-        <w:tab/>
-        <w:tab/>
-        <w:tab/>
-      </w:r>
-      <w:r>
-        <w:rPr>
-          <w:rFonts w:ascii="Times New Roman" w:cs="Times New Roman" w:eastAsia="Times New Roman" w:hAnsi="Times New Roman"/>
-          <w:b w:val="1"/>
+          <w:rtl w:val="0"/>
+        </w:rPr>
+        <w:tab/>
+        <w:tab/>
+        <w:tab/>
+        <w:tab/>
+      </w:r>
+      <w:r>
+        <w:rPr>
+          <w:rFonts w:ascii="Times New Roman" w:cs="Times New Roman" w:eastAsia="Times New Roman" w:hAnsi="Times New Roman"/>
           <w:i w:val="0"/>
           <w:smallCaps w:val="0"/>
           <w:strike w:val="0"/>
@@ -4553,7 +4849,6 @@
         <w:jc w:val="both"/>
         <w:rPr>
           <w:rFonts w:ascii="Times New Roman" w:cs="Times New Roman" w:eastAsia="Times New Roman" w:hAnsi="Times New Roman"/>
-          <w:b w:val="1"/>
           <w:i w:val="0"/>
           <w:smallCaps w:val="0"/>
           <w:strike w:val="0"/>
@@ -4566,7 +4861,6 @@
       <w:r>
         <w:rPr>
           <w:rFonts w:ascii="Times New Roman" w:cs="Times New Roman" w:eastAsia="Times New Roman" w:hAnsi="Times New Roman"/>
-          <w:b w:val="1"/>
           <w:i w:val="0"/>
           <w:smallCaps w:val="0"/>
           <w:strike w:val="0"/>
@@ -4615,7 +4909,6 @@
         <w:jc w:val="both"/>
         <w:rPr>
           <w:rFonts w:ascii="Times New Roman" w:cs="Times New Roman" w:eastAsia="Times New Roman" w:hAnsi="Times New Roman"/>
-          <w:b w:val="1"/>
           <w:i w:val="0"/>
           <w:smallCaps w:val="0"/>
           <w:strike w:val="0"/>
@@ -4628,7 +4921,6 @@
       <w:r>
         <w:rPr>
           <w:rFonts w:ascii="Times New Roman" w:cs="Times New Roman" w:eastAsia="Times New Roman" w:hAnsi="Times New Roman"/>
-          <w:b w:val="1"/>
           <w:i w:val="0"/>
           <w:smallCaps w:val="0"/>
           <w:strike w:val="0"/>
@@ -4678,7 +4970,6 @@
         <w:jc w:val="both"/>
         <w:rPr>
           <w:rFonts w:ascii="Times New Roman" w:cs="Times New Roman" w:eastAsia="Times New Roman" w:hAnsi="Times New Roman"/>
-          <w:b w:val="1"/>
           <w:i w:val="0"/>
           <w:smallCaps w:val="0"/>
           <w:strike w:val="0"/>
@@ -4691,7 +4982,6 @@
       <w:r>
         <w:rPr>
           <w:rFonts w:ascii="Times New Roman" w:cs="Times New Roman" w:eastAsia="Times New Roman" w:hAnsi="Times New Roman"/>
-          <w:b w:val="1"/>
           <w:i w:val="0"/>
           <w:smallCaps w:val="0"/>
           <w:strike w:val="0"/>
@@ -4704,6 +4994,12 @@
           <w:rtl w:val="0"/>
         </w:rPr>
         <w:t xml:space="preserve">Portability </w:t>
+        <w:tab/>
+        <w:tab/>
+        <w:tab/>
+        <w:tab/>
+        <w:tab/>
+        <w:tab/>
       </w:r>
     </w:p>
     <w:p>
@@ -4733,7 +5029,6 @@
         <w:jc w:val="both"/>
         <w:rPr>
           <w:rFonts w:ascii="Times New Roman" w:cs="Times New Roman" w:eastAsia="Times New Roman" w:hAnsi="Times New Roman"/>
-          <w:b w:val="1"/>
           <w:i w:val="0"/>
           <w:smallCaps w:val="0"/>
           <w:strike w:val="0"/>
@@ -4746,7 +5041,6 @@
       <w:r>
         <w:rPr>
           <w:rFonts w:ascii="Times New Roman" w:cs="Times New Roman" w:eastAsia="Times New Roman" w:hAnsi="Times New Roman"/>
-          <w:b w:val="1"/>
           <w:i w:val="0"/>
           <w:smallCaps w:val="0"/>
           <w:strike w:val="0"/>
@@ -4758,10 +5052,26 @@
           <w:vertAlign w:val="baseline"/>
           <w:rtl w:val="0"/>
         </w:rPr>
-        <w:t xml:space="preserve">Inverse Requirements</w:t>
-        <w:tab/>
-        <w:tab/>
-        <w:tab/>
+        <w:t xml:space="preserve">Design Constraints</w:t>
+        <w:tab/>
+        <w:tab/>
+        <w:tab/>
+      </w:r>
+      <w:r>
+        <w:rPr>
+          <w:rFonts w:ascii="Times New Roman" w:cs="Times New Roman" w:eastAsia="Times New Roman" w:hAnsi="Times New Roman"/>
+          <w:b w:val="1"/>
+          <w:i w:val="0"/>
+          <w:smallCaps w:val="0"/>
+          <w:strike w:val="0"/>
+          <w:color w:val="000000"/>
+          <w:sz w:val="24"/>
+          <w:szCs w:val="24"/>
+          <w:u w:val="none"/>
+          <w:shd w:fill="auto" w:val="clear"/>
+          <w:vertAlign w:val="baseline"/>
+          <w:rtl w:val="0"/>
+        </w:rPr>
         <w:tab/>
         <w:tab/>
         <w:tab/>
@@ -4820,9 +5130,7 @@
           <w:vertAlign w:val="baseline"/>
           <w:rtl w:val="0"/>
         </w:rPr>
-        <w:t xml:space="preserve">Design Constraints</w:t>
-        <w:tab/>
-        <w:tab/>
+        <w:t xml:space="preserve">Logical Database Requirements</w:t>
         <w:tab/>
         <w:tab/>
         <w:tab/>
@@ -4882,9 +5190,24 @@
           <w:vertAlign w:val="baseline"/>
           <w:rtl w:val="0"/>
         </w:rPr>
-        <w:t xml:space="preserve">Logical Database Requirements</w:t>
-        <w:tab/>
-        <w:tab/>
+        <w:t xml:space="preserve">Other Requirements</w:t>
+        <w:tab/>
+        <w:tab/>
+      </w:r>
+      <w:r>
+        <w:rPr>
+          <w:rFonts w:ascii="Times New Roman" w:cs="Times New Roman" w:eastAsia="Times New Roman" w:hAnsi="Times New Roman"/>
+          <w:i w:val="0"/>
+          <w:smallCaps w:val="0"/>
+          <w:strike w:val="0"/>
+          <w:color w:val="000000"/>
+          <w:sz w:val="24"/>
+          <w:szCs w:val="24"/>
+          <w:u w:val="none"/>
+          <w:shd w:fill="auto" w:val="clear"/>
+          <w:vertAlign w:val="baseline"/>
+          <w:rtl w:val="0"/>
+        </w:rPr>
         <w:tab/>
         <w:tab/>
         <w:tab/>
@@ -4929,7 +5252,6 @@
       <w:r>
         <w:rPr>
           <w:rFonts w:ascii="Times New Roman" w:cs="Times New Roman" w:eastAsia="Times New Roman" w:hAnsi="Times New Roman"/>
-          <w:b w:val="1"/>
           <w:i w:val="0"/>
           <w:smallCaps w:val="0"/>
           <w:strike w:val="0"/>
@@ -4941,27 +5263,7 @@
           <w:vertAlign w:val="baseline"/>
           <w:rtl w:val="0"/>
         </w:rPr>
-        <w:t xml:space="preserve">Other Requirements</w:t>
-        <w:tab/>
-        <w:tab/>
-      </w:r>
-      <w:r>
-        <w:rPr>
-          <w:rFonts w:ascii="Times New Roman" w:cs="Times New Roman" w:eastAsia="Times New Roman" w:hAnsi="Times New Roman"/>
-          <w:i w:val="0"/>
-          <w:smallCaps w:val="0"/>
-          <w:strike w:val="0"/>
-          <w:color w:val="000000"/>
-          <w:sz w:val="24"/>
-          <w:szCs w:val="24"/>
-          <w:u w:val="none"/>
-          <w:shd w:fill="auto" w:val="clear"/>
-          <w:vertAlign w:val="baseline"/>
-          <w:rtl w:val="0"/>
-        </w:rPr>
-        <w:tab/>
-        <w:tab/>
-        <w:tab/>
+        <w:t xml:space="preserve"> Prototypes (for complete project)</w:t>
       </w:r>
     </w:p>
     <w:p>
@@ -5014,113 +5316,12 @@
           <w:vertAlign w:val="baseline"/>
           <w:rtl w:val="0"/>
         </w:rPr>
-        <w:t xml:space="preserve"> Prototypes (for complete project)</w:t>
-      </w:r>
-    </w:p>
-    <w:p>
-      <w:pPr>
-        <w:keepNext w:val="0"/>
-        <w:keepLines w:val="0"/>
-        <w:widowControl w:val="1"/>
-        <w:numPr>
-          <w:ilvl w:val="1"/>
-          <w:numId w:val="2"/>
-        </w:numPr>
-        <w:pBdr>
-          <w:top w:space="0" w:sz="0" w:val="nil"/>
-          <w:left w:space="0" w:sz="0" w:val="nil"/>
-          <w:bottom w:space="0" w:sz="0" w:val="nil"/>
-          <w:right w:space="0" w:sz="0" w:val="nil"/>
-          <w:between w:space="0" w:sz="0" w:val="nil"/>
-        </w:pBdr>
-        <w:shd w:fill="auto" w:val="clear"/>
-        <w:tabs>
-          <w:tab w:val="left" w:pos="180"/>
-          <w:tab w:val="left" w:pos="360"/>
-          <w:tab w:val="left" w:pos="720"/>
-        </w:tabs>
-        <w:spacing w:after="160" w:before="0" w:line="259" w:lineRule="auto"/>
-        <w:ind w:left="930" w:right="0" w:hanging="540"/>
-        <w:jc w:val="both"/>
-        <w:rPr>
-          <w:rFonts w:ascii="Times New Roman" w:cs="Times New Roman" w:eastAsia="Times New Roman" w:hAnsi="Times New Roman"/>
-          <w:i w:val="0"/>
-          <w:smallCaps w:val="0"/>
-          <w:strike w:val="0"/>
-          <w:color w:val="000000"/>
-          <w:sz w:val="24"/>
-          <w:szCs w:val="24"/>
-          <w:shd w:fill="auto" w:val="clear"/>
-        </w:rPr>
-      </w:pPr>
-      <w:r>
-        <w:rPr>
-          <w:rFonts w:ascii="Times New Roman" w:cs="Times New Roman" w:eastAsia="Times New Roman" w:hAnsi="Times New Roman"/>
-          <w:i w:val="0"/>
-          <w:smallCaps w:val="0"/>
-          <w:strike w:val="0"/>
-          <w:color w:val="000000"/>
-          <w:sz w:val="24"/>
-          <w:szCs w:val="24"/>
-          <w:u w:val="none"/>
-          <w:shd w:fill="auto" w:val="clear"/>
-          <w:vertAlign w:val="baseline"/>
-          <w:rtl w:val="0"/>
-        </w:rPr>
         <w:t xml:space="preserve"> Use Case Diagrams  </w:t>
       </w:r>
-    </w:p>
-    <w:p>
-      <w:pPr>
-        <w:keepNext w:val="0"/>
-        <w:keepLines w:val="0"/>
-        <w:widowControl w:val="1"/>
-        <w:numPr>
-          <w:ilvl w:val="0"/>
-          <w:numId w:val="2"/>
-        </w:numPr>
-        <w:pBdr>
-          <w:top w:space="0" w:sz="0" w:val="nil"/>
-          <w:left w:space="0" w:sz="0" w:val="nil"/>
-          <w:bottom w:space="0" w:sz="0" w:val="nil"/>
-          <w:right w:space="0" w:sz="0" w:val="nil"/>
-          <w:between w:space="0" w:sz="0" w:val="nil"/>
-        </w:pBdr>
-        <w:shd w:fill="auto" w:val="clear"/>
-        <w:tabs>
-          <w:tab w:val="left" w:pos="180"/>
-          <w:tab w:val="left" w:pos="360"/>
-          <w:tab w:val="left" w:pos="720"/>
-        </w:tabs>
-        <w:spacing w:after="160" w:before="0" w:line="259" w:lineRule="auto"/>
-        <w:ind w:left="540" w:right="0" w:hanging="540"/>
-        <w:jc w:val="both"/>
-        <w:rPr>
-          <w:rFonts w:ascii="Times New Roman" w:cs="Times New Roman" w:eastAsia="Times New Roman" w:hAnsi="Times New Roman"/>
-          <w:i w:val="0"/>
-          <w:smallCaps w:val="0"/>
-          <w:strike w:val="0"/>
-          <w:color w:val="000000"/>
-          <w:sz w:val="24"/>
-          <w:szCs w:val="24"/>
-          <w:shd w:fill="auto" w:val="clear"/>
-        </w:rPr>
-      </w:pPr>
-      <w:r>
-        <w:rPr>
-          <w:rFonts w:ascii="Times New Roman" w:cs="Times New Roman" w:eastAsia="Times New Roman" w:hAnsi="Times New Roman"/>
-          <w:i w:val="0"/>
-          <w:smallCaps w:val="0"/>
-          <w:strike w:val="0"/>
-          <w:color w:val="000000"/>
-          <w:sz w:val="24"/>
-          <w:szCs w:val="24"/>
-          <w:u w:val="none"/>
-          <w:shd w:fill="auto" w:val="clear"/>
-          <w:vertAlign w:val="baseline"/>
-          <w:rtl w:val="0"/>
-        </w:rPr>
-        <w:t xml:space="preserve"> Design</w:t>
+      <w:r>
+        <w:rPr>
+          <w:rtl w:val="0"/>
+        </w:rPr>
       </w:r>
     </w:p>
     <w:p>
@@ -5142,7 +5343,7 @@
           <w:tab w:val="left" w:pos="720"/>
         </w:tabs>
         <w:spacing w:after="160" w:before="0" w:line="259" w:lineRule="auto"/>
-        <w:ind w:left="540" w:right="0" w:hanging="720"/>
+        <w:ind w:left="0" w:right="0" w:firstLine="0"/>
         <w:jc w:val="both"/>
         <w:rPr>
           <w:rFonts w:ascii="Times New Roman" w:cs="Times New Roman" w:eastAsia="Times New Roman" w:hAnsi="Times New Roman"/>
@@ -5160,6 +5361,13 @@
       <w:r>
         <w:rPr>
           <w:rFonts w:ascii="Times New Roman" w:cs="Times New Roman" w:eastAsia="Times New Roman" w:hAnsi="Times New Roman"/>
+          <w:rtl w:val="0"/>
+        </w:rPr>
+        <w:t xml:space="preserve">4. </w:t>
+      </w:r>
+      <w:r>
+        <w:rPr>
+          <w:rFonts w:ascii="Times New Roman" w:cs="Times New Roman" w:eastAsia="Times New Roman" w:hAnsi="Times New Roman"/>
           <w:i w:val="0"/>
           <w:smallCaps w:val="0"/>
           <w:strike w:val="0"/>
@@ -5171,7 +5379,7 @@
           <w:vertAlign w:val="baseline"/>
           <w:rtl w:val="0"/>
         </w:rPr>
-        <w:t xml:space="preserve">4.1. ER diagram</w:t>
+        <w:t xml:space="preserve"> Design</w:t>
       </w:r>
     </w:p>
     <w:p>
@@ -5197,7 +5405,19 @@
         <w:jc w:val="both"/>
         <w:rPr>
           <w:rFonts w:ascii="Times New Roman" w:cs="Times New Roman" w:eastAsia="Times New Roman" w:hAnsi="Times New Roman"/>
-          <w:b w:val="1"/>
+        </w:rPr>
+      </w:pPr>
+      <w:r>
+        <w:rPr>
+          <w:rFonts w:ascii="Times New Roman" w:cs="Times New Roman" w:eastAsia="Times New Roman" w:hAnsi="Times New Roman"/>
+          <w:rtl w:val="0"/>
+        </w:rPr>
+        <w:tab/>
+        <w:tab/>
+      </w:r>
+      <w:r>
+        <w:rPr>
+          <w:rFonts w:ascii="Times New Roman" w:cs="Times New Roman" w:eastAsia="Times New Roman" w:hAnsi="Times New Roman"/>
           <w:i w:val="0"/>
           <w:smallCaps w:val="0"/>
           <w:strike w:val="0"/>
@@ -5207,94 +5427,14 @@
           <w:u w:val="none"/>
           <w:shd w:fill="auto" w:val="clear"/>
           <w:vertAlign w:val="baseline"/>
-        </w:rPr>
-      </w:pPr>
-      <w:r>
-        <w:rPr>
-          <w:rFonts w:ascii="Times New Roman" w:cs="Times New Roman" w:eastAsia="Times New Roman" w:hAnsi="Times New Roman"/>
-          <w:b w:val="1"/>
-          <w:i w:val="0"/>
-          <w:smallCaps w:val="0"/>
-          <w:strike w:val="0"/>
-          <w:color w:val="000000"/>
-          <w:sz w:val="24"/>
-          <w:szCs w:val="24"/>
-          <w:u w:val="none"/>
-          <w:shd w:fill="auto" w:val="clear"/>
-          <w:vertAlign w:val="baseline"/>
-          <w:rtl w:val="0"/>
-        </w:rPr>
-        <w:t xml:space="preserve">4.2. GUI</w:t>
-      </w:r>
-    </w:p>
-    <w:p>
-      <w:pPr>
-        <w:keepNext w:val="0"/>
-        <w:keepLines w:val="0"/>
-        <w:widowControl w:val="1"/>
-        <w:numPr>
-          <w:ilvl w:val="0"/>
-          <w:numId w:val="2"/>
-        </w:numPr>
-        <w:pBdr>
-          <w:top w:space="0" w:sz="0" w:val="nil"/>
-          <w:left w:space="0" w:sz="0" w:val="nil"/>
-          <w:bottom w:space="0" w:sz="0" w:val="nil"/>
-          <w:right w:space="0" w:sz="0" w:val="nil"/>
-          <w:between w:space="0" w:sz="0" w:val="nil"/>
-        </w:pBdr>
-        <w:shd w:fill="auto" w:val="clear"/>
-        <w:tabs>
-          <w:tab w:val="left" w:pos="180"/>
-          <w:tab w:val="left" w:pos="360"/>
-          <w:tab w:val="left" w:pos="720"/>
-        </w:tabs>
-        <w:spacing w:after="160" w:before="0" w:line="259" w:lineRule="auto"/>
-        <w:ind w:left="540" w:right="0" w:hanging="540"/>
-        <w:jc w:val="both"/>
-        <w:rPr>
-          <w:rFonts w:ascii="Times New Roman" w:cs="Times New Roman" w:eastAsia="Times New Roman" w:hAnsi="Times New Roman"/>
-          <w:i w:val="0"/>
-          <w:smallCaps w:val="0"/>
-          <w:strike w:val="0"/>
-          <w:color w:val="000000"/>
-          <w:sz w:val="24"/>
-          <w:szCs w:val="24"/>
-          <w:shd w:fill="auto" w:val="clear"/>
-        </w:rPr>
-      </w:pPr>
-      <w:r>
-        <w:rPr>
-          <w:rFonts w:ascii="Times New Roman" w:cs="Times New Roman" w:eastAsia="Times New Roman" w:hAnsi="Times New Roman"/>
-          <w:b w:val="1"/>
-          <w:i w:val="0"/>
-          <w:smallCaps w:val="0"/>
-          <w:strike w:val="0"/>
-          <w:color w:val="000000"/>
-          <w:sz w:val="24"/>
-          <w:szCs w:val="24"/>
-          <w:u w:val="none"/>
-          <w:shd w:fill="auto" w:val="clear"/>
-          <w:vertAlign w:val="baseline"/>
-          <w:rtl w:val="0"/>
-        </w:rPr>
-        <w:t xml:space="preserve">Analysis Models   </w:t>
-      </w:r>
-      <w:r>
-        <w:rPr>
-          <w:rFonts w:ascii="Times New Roman" w:cs="Times New Roman" w:eastAsia="Times New Roman" w:hAnsi="Times New Roman"/>
-          <w:i w:val="0"/>
-          <w:smallCaps w:val="0"/>
-          <w:strike w:val="0"/>
-          <w:color w:val="000000"/>
-          <w:sz w:val="24"/>
-          <w:szCs w:val="24"/>
-          <w:u w:val="none"/>
-          <w:shd w:fill="auto" w:val="clear"/>
-          <w:vertAlign w:val="baseline"/>
-          <w:rtl w:val="0"/>
-        </w:rPr>
-        <w:t xml:space="preserve">                                                                                </w:t>
+          <w:rtl w:val="0"/>
+        </w:rPr>
+        <w:t xml:space="preserve">4.1. ER diagram</w:t>
+      </w:r>
+      <w:r>
+        <w:rPr>
+          <w:rtl w:val="0"/>
+        </w:rPr>
       </w:r>
     </w:p>
     <w:p>
@@ -5316,8 +5456,23 @@
           <w:tab w:val="left" w:pos="720"/>
         </w:tabs>
         <w:spacing w:after="160" w:before="0" w:line="259" w:lineRule="auto"/>
-        <w:ind w:left="390" w:right="0" w:hanging="720"/>
-        <w:jc w:val="both"/>
+        <w:ind w:left="540" w:right="0" w:hanging="720"/>
+        <w:jc w:val="both"/>
+        <w:rPr>
+          <w:rFonts w:ascii="Times New Roman" w:cs="Times New Roman" w:eastAsia="Times New Roman" w:hAnsi="Times New Roman"/>
+          <w:b w:val="1"/>
+        </w:rPr>
+      </w:pPr>
+      <w:r>
+        <w:rPr>
+          <w:rFonts w:ascii="Times New Roman" w:cs="Times New Roman" w:eastAsia="Times New Roman" w:hAnsi="Times New Roman"/>
+          <w:b w:val="1"/>
+          <w:rtl w:val="0"/>
+        </w:rPr>
+        <w:tab/>
+        <w:tab/>
+      </w:r>
+      <w:r>
         <w:rPr>
           <w:rFonts w:ascii="Times New Roman" w:cs="Times New Roman" w:eastAsia="Times New Roman" w:hAnsi="Times New Roman"/>
           <w:b w:val="1"/>
@@ -5330,32 +5485,17 @@
           <w:u w:val="none"/>
           <w:shd w:fill="auto" w:val="clear"/>
           <w:vertAlign w:val="baseline"/>
-        </w:rPr>
-      </w:pPr>
-      <w:r>
-        <w:rPr>
-          <w:rFonts w:ascii="Times New Roman" w:cs="Times New Roman" w:eastAsia="Times New Roman" w:hAnsi="Times New Roman"/>
-          <w:b w:val="1"/>
-          <w:rtl w:val="0"/>
-        </w:rPr>
-        <w:t xml:space="preserve">5</w:t>
-      </w:r>
-      <w:r>
-        <w:rPr>
-          <w:rFonts w:ascii="Times New Roman" w:cs="Times New Roman" w:eastAsia="Times New Roman" w:hAnsi="Times New Roman"/>
-          <w:b w:val="1"/>
-          <w:i w:val="0"/>
-          <w:smallCaps w:val="0"/>
-          <w:strike w:val="0"/>
-          <w:color w:val="000000"/>
-          <w:sz w:val="24"/>
-          <w:szCs w:val="24"/>
-          <w:u w:val="none"/>
-          <w:shd w:fill="auto" w:val="clear"/>
-          <w:vertAlign w:val="baseline"/>
-          <w:rtl w:val="0"/>
-        </w:rPr>
-        <w:t xml:space="preserve">.1. Data Flow Diagram</w:t>
+          <w:rtl w:val="0"/>
+        </w:rPr>
+        <w:t xml:space="preserve">4.2. GUI</w:t>
+      </w:r>
+      <w:r>
+        <w:rPr>
+          <w:rFonts w:ascii="Times New Roman" w:cs="Times New Roman" w:eastAsia="Times New Roman" w:hAnsi="Times New Roman"/>
+          <w:b w:val="1"/>
+          <w:rtl w:val="0"/>
+        </w:rPr>
+        <w:t xml:space="preserve"> </w:t>
       </w:r>
     </w:p>
     <w:p>
@@ -5377,7 +5517,7 @@
           <w:tab w:val="left" w:pos="720"/>
         </w:tabs>
         <w:spacing w:after="160" w:before="0" w:line="259" w:lineRule="auto"/>
-        <w:ind w:left="390" w:right="0" w:hanging="720"/>
+        <w:ind w:left="-180" w:right="0" w:firstLine="0"/>
         <w:jc w:val="both"/>
         <w:rPr>
           <w:rFonts w:ascii="Times New Roman" w:cs="Times New Roman" w:eastAsia="Times New Roman" w:hAnsi="Times New Roman"/>
@@ -5390,6 +5530,248 @@
           <w:u w:val="none"/>
           <w:shd w:fill="auto" w:val="clear"/>
           <w:vertAlign w:val="baseline"/>
+        </w:rPr>
+      </w:pPr>
+      <w:r>
+        <w:rPr>
+          <w:rFonts w:ascii="Times New Roman" w:cs="Times New Roman" w:eastAsia="Times New Roman" w:hAnsi="Times New Roman"/>
+          <w:b w:val="1"/>
+          <w:rtl w:val="0"/>
+        </w:rPr>
+        <w:t xml:space="preserve">  5.  </w:t>
+      </w:r>
+      <w:r>
+        <w:rPr>
+          <w:rFonts w:ascii="Times New Roman" w:cs="Times New Roman" w:eastAsia="Times New Roman" w:hAnsi="Times New Roman"/>
+          <w:b w:val="1"/>
+          <w:i w:val="0"/>
+          <w:smallCaps w:val="0"/>
+          <w:strike w:val="0"/>
+          <w:color w:val="000000"/>
+          <w:sz w:val="24"/>
+          <w:szCs w:val="24"/>
+          <w:u w:val="none"/>
+          <w:shd w:fill="auto" w:val="clear"/>
+          <w:vertAlign w:val="baseline"/>
+          <w:rtl w:val="0"/>
+        </w:rPr>
+        <w:t xml:space="preserve">Analysis Models   </w:t>
+      </w:r>
+      <w:r>
+        <w:rPr>
+          <w:rFonts w:ascii="Times New Roman" w:cs="Times New Roman" w:eastAsia="Times New Roman" w:hAnsi="Times New Roman"/>
+          <w:i w:val="0"/>
+          <w:smallCaps w:val="0"/>
+          <w:strike w:val="0"/>
+          <w:color w:val="000000"/>
+          <w:sz w:val="24"/>
+          <w:szCs w:val="24"/>
+          <w:u w:val="none"/>
+          <w:shd w:fill="auto" w:val="clear"/>
+          <w:vertAlign w:val="baseline"/>
+          <w:rtl w:val="0"/>
+        </w:rPr>
+        <w:t xml:space="preserve">                                                                                </w:t>
+      </w:r>
+    </w:p>
+    <w:p>
+      <w:pPr>
+        <w:keepNext w:val="0"/>
+        <w:keepLines w:val="0"/>
+        <w:widowControl w:val="1"/>
+        <w:pBdr>
+          <w:top w:space="0" w:sz="0" w:val="nil"/>
+          <w:left w:space="0" w:sz="0" w:val="nil"/>
+          <w:bottom w:space="0" w:sz="0" w:val="nil"/>
+          <w:right w:space="0" w:sz="0" w:val="nil"/>
+          <w:between w:space="0" w:sz="0" w:val="nil"/>
+        </w:pBdr>
+        <w:shd w:fill="auto" w:val="clear"/>
+        <w:tabs>
+          <w:tab w:val="left" w:pos="180"/>
+          <w:tab w:val="left" w:pos="360"/>
+          <w:tab w:val="left" w:pos="720"/>
+        </w:tabs>
+        <w:spacing w:after="160" w:before="0" w:line="259" w:lineRule="auto"/>
+        <w:ind w:left="390" w:right="0" w:hanging="720"/>
+        <w:jc w:val="both"/>
+        <w:rPr>
+          <w:rFonts w:ascii="Times New Roman" w:cs="Times New Roman" w:eastAsia="Times New Roman" w:hAnsi="Times New Roman"/>
+          <w:b w:val="1"/>
+          <w:i w:val="0"/>
+          <w:smallCaps w:val="0"/>
+          <w:strike w:val="0"/>
+          <w:color w:val="000000"/>
+          <w:sz w:val="24"/>
+          <w:szCs w:val="24"/>
+          <w:u w:val="none"/>
+          <w:shd w:fill="auto" w:val="clear"/>
+          <w:vertAlign w:val="baseline"/>
+        </w:rPr>
+      </w:pPr>
+      <w:r>
+        <w:rPr>
+          <w:rFonts w:ascii="Times New Roman" w:cs="Times New Roman" w:eastAsia="Times New Roman" w:hAnsi="Times New Roman"/>
+          <w:b w:val="1"/>
+          <w:rtl w:val="0"/>
+        </w:rPr>
+        <w:tab/>
+        <w:tab/>
+        <w:t xml:space="preserve">5</w:t>
+      </w:r>
+      <w:r>
+        <w:rPr>
+          <w:rFonts w:ascii="Times New Roman" w:cs="Times New Roman" w:eastAsia="Times New Roman" w:hAnsi="Times New Roman"/>
+          <w:b w:val="1"/>
+          <w:i w:val="0"/>
+          <w:smallCaps w:val="0"/>
+          <w:strike w:val="0"/>
+          <w:color w:val="000000"/>
+          <w:sz w:val="24"/>
+          <w:szCs w:val="24"/>
+          <w:u w:val="none"/>
+          <w:shd w:fill="auto" w:val="clear"/>
+          <w:vertAlign w:val="baseline"/>
+          <w:rtl w:val="0"/>
+        </w:rPr>
+        <w:t xml:space="preserve">.1. Data Flow Diagram</w:t>
+      </w:r>
+    </w:p>
+    <w:p>
+      <w:pPr>
+        <w:keepNext w:val="0"/>
+        <w:keepLines w:val="0"/>
+        <w:widowControl w:val="1"/>
+        <w:pBdr>
+          <w:top w:space="0" w:sz="0" w:val="nil"/>
+          <w:left w:space="0" w:sz="0" w:val="nil"/>
+          <w:bottom w:space="0" w:sz="0" w:val="nil"/>
+          <w:right w:space="0" w:sz="0" w:val="nil"/>
+          <w:between w:space="0" w:sz="0" w:val="nil"/>
+        </w:pBdr>
+        <w:shd w:fill="auto" w:val="clear"/>
+        <w:tabs>
+          <w:tab w:val="left" w:pos="180"/>
+          <w:tab w:val="left" w:pos="360"/>
+          <w:tab w:val="left" w:pos="720"/>
+        </w:tabs>
+        <w:spacing w:after="160" w:before="0" w:line="259" w:lineRule="auto"/>
+        <w:ind w:left="390" w:right="0" w:hanging="720"/>
+        <w:jc w:val="both"/>
+        <w:rPr>
+          <w:rFonts w:ascii="Times New Roman" w:cs="Times New Roman" w:eastAsia="Times New Roman" w:hAnsi="Times New Roman"/>
+          <w:i w:val="0"/>
+          <w:smallCaps w:val="0"/>
+          <w:strike w:val="0"/>
+          <w:color w:val="000000"/>
+          <w:sz w:val="24"/>
+          <w:szCs w:val="24"/>
+          <w:u w:val="none"/>
+          <w:shd w:fill="auto" w:val="clear"/>
+          <w:vertAlign w:val="baseline"/>
+        </w:rPr>
+      </w:pPr>
+      <w:r>
+        <w:rPr>
+          <w:rFonts w:ascii="Times New Roman" w:cs="Times New Roman" w:eastAsia="Times New Roman" w:hAnsi="Times New Roman"/>
+          <w:b w:val="1"/>
+          <w:rtl w:val="0"/>
+        </w:rPr>
+        <w:tab/>
+        <w:tab/>
+        <w:t xml:space="preserve">5</w:t>
+      </w:r>
+      <w:r>
+        <w:rPr>
+          <w:rFonts w:ascii="Times New Roman" w:cs="Times New Roman" w:eastAsia="Times New Roman" w:hAnsi="Times New Roman"/>
+          <w:b w:val="1"/>
+          <w:i w:val="0"/>
+          <w:smallCaps w:val="0"/>
+          <w:strike w:val="0"/>
+          <w:color w:val="000000"/>
+          <w:sz w:val="24"/>
+          <w:szCs w:val="24"/>
+          <w:u w:val="none"/>
+          <w:shd w:fill="auto" w:val="clear"/>
+          <w:vertAlign w:val="baseline"/>
+          <w:rtl w:val="0"/>
+        </w:rPr>
+        <w:t xml:space="preserve">.2. Sequence Diagram</w:t>
+        <w:tab/>
+      </w:r>
+      <w:r>
+        <w:rPr>
+          <w:rFonts w:ascii="Times New Roman" w:cs="Times New Roman" w:eastAsia="Times New Roman" w:hAnsi="Times New Roman"/>
+          <w:i w:val="0"/>
+          <w:smallCaps w:val="0"/>
+          <w:strike w:val="0"/>
+          <w:color w:val="000000"/>
+          <w:sz w:val="24"/>
+          <w:szCs w:val="24"/>
+          <w:u w:val="none"/>
+          <w:shd w:fill="auto" w:val="clear"/>
+          <w:vertAlign w:val="baseline"/>
+          <w:rtl w:val="0"/>
+        </w:rPr>
+        <w:tab/>
+      </w:r>
+    </w:p>
+    <w:p>
+      <w:pPr>
+        <w:keepNext w:val="0"/>
+        <w:keepLines w:val="0"/>
+        <w:widowControl w:val="1"/>
+        <w:pBdr>
+          <w:top w:space="0" w:sz="0" w:val="nil"/>
+          <w:left w:space="0" w:sz="0" w:val="nil"/>
+          <w:bottom w:space="0" w:sz="0" w:val="nil"/>
+          <w:right w:space="0" w:sz="0" w:val="nil"/>
+          <w:between w:space="0" w:sz="0" w:val="nil"/>
+        </w:pBdr>
+        <w:shd w:fill="auto" w:val="clear"/>
+        <w:tabs>
+          <w:tab w:val="left" w:pos="180"/>
+          <w:tab w:val="left" w:pos="360"/>
+          <w:tab w:val="left" w:pos="720"/>
+        </w:tabs>
+        <w:spacing w:after="160" w:before="0" w:line="259" w:lineRule="auto"/>
+        <w:ind w:left="390" w:right="0" w:hanging="720"/>
+        <w:jc w:val="both"/>
+        <w:rPr>
+          <w:rFonts w:ascii="Times New Roman" w:cs="Times New Roman" w:eastAsia="Times New Roman" w:hAnsi="Times New Roman"/>
+        </w:rPr>
+      </w:pPr>
+      <w:r>
+        <w:rPr>
+          <w:rFonts w:ascii="Times New Roman" w:cs="Times New Roman" w:eastAsia="Times New Roman" w:hAnsi="Times New Roman"/>
+          <w:rtl w:val="0"/>
+        </w:rPr>
+        <w:t xml:space="preserve">    6. Technical Manual</w:t>
+      </w:r>
+    </w:p>
+    <w:p>
+      <w:pPr>
+        <w:keepNext w:val="0"/>
+        <w:keepLines w:val="0"/>
+        <w:widowControl w:val="1"/>
+        <w:pBdr>
+          <w:top w:space="0" w:sz="0" w:val="nil"/>
+          <w:left w:space="0" w:sz="0" w:val="nil"/>
+          <w:bottom w:space="0" w:sz="0" w:val="nil"/>
+          <w:right w:space="0" w:sz="0" w:val="nil"/>
+          <w:between w:space="0" w:sz="0" w:val="nil"/>
+        </w:pBdr>
+        <w:shd w:fill="auto" w:val="clear"/>
+        <w:tabs>
+          <w:tab w:val="left" w:pos="180"/>
+          <w:tab w:val="left" w:pos="360"/>
+          <w:tab w:val="left" w:pos="720"/>
+        </w:tabs>
+        <w:spacing w:after="160" w:before="0" w:line="259" w:lineRule="auto"/>
+        <w:ind w:left="390" w:right="0" w:hanging="720"/>
+        <w:jc w:val="both"/>
+        <w:rPr>
+          <w:rFonts w:ascii="Times New Roman" w:cs="Times New Roman" w:eastAsia="Times New Roman" w:hAnsi="Times New Roman"/>
         </w:rPr>
         <w:sectPr>
           <w:headerReference r:id="rId6" w:type="default"/>
@@ -5405,47 +5787,9 @@
       <w:r>
         <w:rPr>
           <w:rFonts w:ascii="Times New Roman" w:cs="Times New Roman" w:eastAsia="Times New Roman" w:hAnsi="Times New Roman"/>
-          <w:b w:val="1"/>
-          <w:rtl w:val="0"/>
-        </w:rPr>
-        <w:t xml:space="preserve">5</w:t>
-      </w:r>
-      <w:r>
-        <w:rPr>
-          <w:rFonts w:ascii="Times New Roman" w:cs="Times New Roman" w:eastAsia="Times New Roman" w:hAnsi="Times New Roman"/>
-          <w:b w:val="1"/>
-          <w:i w:val="0"/>
-          <w:smallCaps w:val="0"/>
-          <w:strike w:val="0"/>
-          <w:color w:val="000000"/>
-          <w:sz w:val="24"/>
-          <w:szCs w:val="24"/>
-          <w:u w:val="none"/>
-          <w:shd w:fill="auto" w:val="clear"/>
-          <w:vertAlign w:val="baseline"/>
-          <w:rtl w:val="0"/>
-        </w:rPr>
-        <w:t xml:space="preserve">.2. Sequence Diagram</w:t>
-        <w:tab/>
-      </w:r>
-      <w:r>
-        <w:rPr>
-          <w:rFonts w:ascii="Times New Roman" w:cs="Times New Roman" w:eastAsia="Times New Roman" w:hAnsi="Times New Roman"/>
-          <w:i w:val="0"/>
-          <w:smallCaps w:val="0"/>
-          <w:strike w:val="0"/>
-          <w:color w:val="000000"/>
-          <w:sz w:val="24"/>
-          <w:szCs w:val="24"/>
-          <w:u w:val="none"/>
-          <w:shd w:fill="auto" w:val="clear"/>
-          <w:vertAlign w:val="baseline"/>
-          <w:rtl w:val="0"/>
-        </w:rPr>
-        <w:tab/>
-        <w:tab/>
-        <w:tab/>
-        <w:tab/>
+          <w:rtl w:val="0"/>
+        </w:rPr>
+        <w:t xml:space="preserve">    7. End User Manual</w:t>
       </w:r>
     </w:p>
     <w:p>
@@ -5680,7 +6024,7 @@
       <w:pPr>
         <w:numPr>
           <w:ilvl w:val="0"/>
-          <w:numId w:val="11"/>
+          <w:numId w:val="12"/>
         </w:numPr>
         <w:spacing w:after="200" w:before="200" w:line="276" w:lineRule="auto"/>
         <w:ind w:left="720" w:hanging="360"/>
@@ -7408,13 +7752,14 @@
           <w:tab w:val="left" w:pos="360"/>
           <w:tab w:val="left" w:pos="720"/>
         </w:tabs>
-        <w:spacing w:after="160" w:line="259" w:lineRule="auto"/>
+        <w:spacing w:after="160" w:before="200" w:line="259" w:lineRule="auto"/>
         <w:ind w:left="360" w:firstLine="0"/>
         <w:jc w:val="both"/>
         <w:rPr>
           <w:rFonts w:ascii="Times New Roman" w:cs="Times New Roman" w:eastAsia="Times New Roman" w:hAnsi="Times New Roman"/>
-          <w:color w:val="444444"/>
-          <w:highlight w:val="white"/>
+          <w:b w:val="1"/>
+          <w:sz w:val="28"/>
+          <w:szCs w:val="28"/>
         </w:rPr>
       </w:pPr>
       <w:r>
@@ -7427,12 +7772,12 @@
           <wp:inline distB="114300" distT="114300" distL="114300" distR="114300">
             <wp:extent cx="5681663" cy="3343275"/>
             <wp:effectExtent b="0" l="0" r="0" t="0"/>
-            <wp:docPr id="3" name="image5.png"/>
+            <wp:docPr id="3" name="image12.png"/>
             <a:graphic>
               <a:graphicData uri="http://schemas.openxmlformats.org/drawingml/2006/picture">
                 <pic:pic>
                   <pic:nvPicPr>
-                    <pic:cNvPr id="0" name="image5.png"/>
+                    <pic:cNvPr id="0" name="image12.png"/>
                     <pic:cNvPicPr preferRelativeResize="0"/>
                   </pic:nvPicPr>
                   <pic:blipFill>
@@ -7469,35 +7814,7 @@
           <w:tab w:val="left" w:pos="360"/>
           <w:tab w:val="left" w:pos="720"/>
         </w:tabs>
-        <w:spacing w:after="160" w:line="259" w:lineRule="auto"/>
-        <w:jc w:val="left"/>
-        <w:rPr>
-          <w:rFonts w:ascii="Times New Roman" w:cs="Times New Roman" w:eastAsia="Times New Roman" w:hAnsi="Times New Roman"/>
-          <w:b w:val="1"/>
-          <w:sz w:val="28"/>
-          <w:szCs w:val="28"/>
-        </w:rPr>
-      </w:pPr>
-      <w:r>
-        <w:rPr>
-          <w:rFonts w:ascii="Times New Roman" w:cs="Times New Roman" w:eastAsia="Times New Roman" w:hAnsi="Times New Roman"/>
-          <w:b w:val="1"/>
-          <w:sz w:val="28"/>
-          <w:szCs w:val="28"/>
-          <w:rtl w:val="0"/>
-        </w:rPr>
-        <w:tab/>
-        <w:tab/>
-      </w:r>
-    </w:p>
-    <w:p>
-      <w:pPr>
-        <w:tabs>
-          <w:tab w:val="left" w:pos="180"/>
-          <w:tab w:val="left" w:pos="360"/>
-          <w:tab w:val="left" w:pos="720"/>
-        </w:tabs>
-        <w:spacing w:after="160" w:line="259" w:lineRule="auto"/>
+        <w:spacing w:after="160" w:before="200" w:line="259" w:lineRule="auto"/>
         <w:jc w:val="left"/>
         <w:rPr>
           <w:rFonts w:ascii="Times New Roman" w:cs="Times New Roman" w:eastAsia="Times New Roman" w:hAnsi="Times New Roman"/>
@@ -7947,21 +8264,63 @@
           <w:tab w:val="left" w:pos="720"/>
         </w:tabs>
         <w:spacing w:after="160" w:line="259" w:lineRule="auto"/>
-        <w:jc w:val="center"/>
-        <w:rPr>
-          <w:rFonts w:ascii="Times New Roman" w:cs="Times New Roman" w:eastAsia="Times New Roman" w:hAnsi="Times New Roman"/>
-        </w:rPr>
-      </w:pPr>
-      <w:r>
+        <w:jc w:val="left"/>
         <w:rPr>
           <w:rFonts w:ascii="Times New Roman" w:cs="Times New Roman" w:eastAsia="Times New Roman" w:hAnsi="Times New Roman"/>
           <w:b w:val="1"/>
           <w:sz w:val="28"/>
           <w:szCs w:val="28"/>
+        </w:rPr>
+      </w:pPr>
+      <w:r>
+        <w:rPr>
+          <w:rtl w:val="0"/>
+        </w:rPr>
+      </w:r>
+    </w:p>
+    <w:p>
+      <w:pPr>
+        <w:tabs>
+          <w:tab w:val="left" w:pos="180"/>
+          <w:tab w:val="left" w:pos="360"/>
+          <w:tab w:val="left" w:pos="720"/>
+        </w:tabs>
+        <w:spacing w:after="160" w:line="259" w:lineRule="auto"/>
+        <w:jc w:val="center"/>
+        <w:rPr>
+          <w:rFonts w:ascii="Times New Roman" w:cs="Times New Roman" w:eastAsia="Times New Roman" w:hAnsi="Times New Roman"/>
+          <w:b w:val="1"/>
+          <w:sz w:val="28"/>
+          <w:szCs w:val="28"/>
+        </w:rPr>
+      </w:pPr>
+      <w:r>
+        <w:rPr>
+          <w:rFonts w:ascii="Times New Roman" w:cs="Times New Roman" w:eastAsia="Times New Roman" w:hAnsi="Times New Roman"/>
+          <w:b w:val="1"/>
+          <w:sz w:val="28"/>
+          <w:szCs w:val="28"/>
           <w:rtl w:val="0"/>
         </w:rPr>
         <w:t xml:space="preserve">3. Specific Requirements</w:t>
       </w:r>
+    </w:p>
+    <w:p>
+      <w:pPr>
+        <w:tabs>
+          <w:tab w:val="left" w:pos="180"/>
+          <w:tab w:val="left" w:pos="360"/>
+          <w:tab w:val="left" w:pos="720"/>
+        </w:tabs>
+        <w:spacing w:after="160" w:line="259" w:lineRule="auto"/>
+        <w:jc w:val="center"/>
+        <w:rPr>
+          <w:rFonts w:ascii="Times New Roman" w:cs="Times New Roman" w:eastAsia="Times New Roman" w:hAnsi="Times New Roman"/>
+          <w:b w:val="1"/>
+          <w:sz w:val="28"/>
+          <w:szCs w:val="28"/>
+        </w:rPr>
+      </w:pPr>
       <w:r>
         <w:rPr>
           <w:rtl w:val="0"/>
@@ -8078,7 +8437,7 @@
       <w:pPr>
         <w:numPr>
           <w:ilvl w:val="0"/>
-          <w:numId w:val="12"/>
+          <w:numId w:val="13"/>
         </w:numPr>
         <w:tabs>
           <w:tab w:val="left" w:pos="180"/>
@@ -8106,7 +8465,7 @@
       <w:pPr>
         <w:numPr>
           <w:ilvl w:val="0"/>
-          <w:numId w:val="12"/>
+          <w:numId w:val="13"/>
         </w:numPr>
         <w:tabs>
           <w:tab w:val="left" w:pos="180"/>
@@ -8134,7 +8493,7 @@
       <w:pPr>
         <w:numPr>
           <w:ilvl w:val="0"/>
-          <w:numId w:val="12"/>
+          <w:numId w:val="13"/>
         </w:numPr>
         <w:tabs>
           <w:tab w:val="left" w:pos="180"/>
@@ -8162,7 +8521,7 @@
       <w:pPr>
         <w:numPr>
           <w:ilvl w:val="0"/>
-          <w:numId w:val="12"/>
+          <w:numId w:val="13"/>
         </w:numPr>
         <w:tabs>
           <w:tab w:val="left" w:pos="180"/>
@@ -8190,7 +8549,7 @@
       <w:pPr>
         <w:numPr>
           <w:ilvl w:val="0"/>
-          <w:numId w:val="12"/>
+          <w:numId w:val="13"/>
         </w:numPr>
         <w:tabs>
           <w:tab w:val="left" w:pos="180"/>
@@ -8218,7 +8577,7 @@
       <w:pPr>
         <w:numPr>
           <w:ilvl w:val="0"/>
-          <w:numId w:val="12"/>
+          <w:numId w:val="13"/>
         </w:numPr>
         <w:tabs>
           <w:tab w:val="left" w:pos="180"/>
@@ -8246,7 +8605,7 @@
       <w:pPr>
         <w:numPr>
           <w:ilvl w:val="0"/>
-          <w:numId w:val="12"/>
+          <w:numId w:val="13"/>
         </w:numPr>
         <w:tabs>
           <w:tab w:val="left" w:pos="180"/>
@@ -8274,7 +8633,7 @@
       <w:pPr>
         <w:numPr>
           <w:ilvl w:val="0"/>
-          <w:numId w:val="12"/>
+          <w:numId w:val="13"/>
         </w:numPr>
         <w:tabs>
           <w:tab w:val="left" w:pos="180"/>
@@ -8302,7 +8661,7 @@
       <w:pPr>
         <w:numPr>
           <w:ilvl w:val="0"/>
-          <w:numId w:val="12"/>
+          <w:numId w:val="13"/>
         </w:numPr>
         <w:tabs>
           <w:tab w:val="left" w:pos="180"/>
@@ -8330,7 +8689,7 @@
       <w:pPr>
         <w:numPr>
           <w:ilvl w:val="0"/>
-          <w:numId w:val="12"/>
+          <w:numId w:val="13"/>
         </w:numPr>
         <w:tabs>
           <w:tab w:val="left" w:pos="180"/>
@@ -8358,7 +8717,7 @@
       <w:pPr>
         <w:numPr>
           <w:ilvl w:val="0"/>
-          <w:numId w:val="12"/>
+          <w:numId w:val="13"/>
         </w:numPr>
         <w:tabs>
           <w:tab w:val="left" w:pos="180"/>
@@ -8386,7 +8745,7 @@
       <w:pPr>
         <w:numPr>
           <w:ilvl w:val="0"/>
-          <w:numId w:val="12"/>
+          <w:numId w:val="13"/>
         </w:numPr>
         <w:tabs>
           <w:tab w:val="left" w:pos="180"/>
@@ -8414,7 +8773,7 @@
       <w:pPr>
         <w:numPr>
           <w:ilvl w:val="0"/>
-          <w:numId w:val="12"/>
+          <w:numId w:val="13"/>
         </w:numPr>
         <w:tabs>
           <w:tab w:val="left" w:pos="180"/>
@@ -8442,7 +8801,7 @@
       <w:pPr>
         <w:numPr>
           <w:ilvl w:val="0"/>
-          <w:numId w:val="12"/>
+          <w:numId w:val="13"/>
         </w:numPr>
         <w:tabs>
           <w:tab w:val="left" w:pos="180"/>
@@ -8470,7 +8829,7 @@
       <w:pPr>
         <w:numPr>
           <w:ilvl w:val="0"/>
-          <w:numId w:val="12"/>
+          <w:numId w:val="13"/>
         </w:numPr>
         <w:tabs>
           <w:tab w:val="left" w:pos="180"/>
@@ -8498,7 +8857,7 @@
       <w:pPr>
         <w:numPr>
           <w:ilvl w:val="0"/>
-          <w:numId w:val="12"/>
+          <w:numId w:val="13"/>
         </w:numPr>
         <w:tabs>
           <w:tab w:val="left" w:pos="180"/>
@@ -8526,7 +8885,7 @@
       <w:pPr>
         <w:numPr>
           <w:ilvl w:val="0"/>
-          <w:numId w:val="12"/>
+          <w:numId w:val="13"/>
         </w:numPr>
         <w:tabs>
           <w:tab w:val="left" w:pos="180"/>
@@ -8579,7 +8938,7 @@
       <w:pPr>
         <w:numPr>
           <w:ilvl w:val="0"/>
-          <w:numId w:val="12"/>
+          <w:numId w:val="13"/>
         </w:numPr>
         <w:tabs>
           <w:tab w:val="left" w:pos="180"/>
@@ -8607,7 +8966,7 @@
       <w:pPr>
         <w:numPr>
           <w:ilvl w:val="0"/>
-          <w:numId w:val="12"/>
+          <w:numId w:val="13"/>
         </w:numPr>
         <w:tabs>
           <w:tab w:val="left" w:pos="180"/>
@@ -8635,7 +8994,7 @@
       <w:pPr>
         <w:numPr>
           <w:ilvl w:val="0"/>
-          <w:numId w:val="12"/>
+          <w:numId w:val="13"/>
         </w:numPr>
         <w:tabs>
           <w:tab w:val="left" w:pos="180"/>
@@ -8663,7 +9022,7 @@
       <w:pPr>
         <w:numPr>
           <w:ilvl w:val="0"/>
-          <w:numId w:val="12"/>
+          <w:numId w:val="13"/>
         </w:numPr>
         <w:tabs>
           <w:tab w:val="left" w:pos="180"/>
@@ -8691,7 +9050,7 @@
       <w:pPr>
         <w:numPr>
           <w:ilvl w:val="0"/>
-          <w:numId w:val="12"/>
+          <w:numId w:val="13"/>
         </w:numPr>
         <w:tabs>
           <w:tab w:val="left" w:pos="180"/>
@@ -8719,7 +9078,7 @@
       <w:pPr>
         <w:numPr>
           <w:ilvl w:val="0"/>
-          <w:numId w:val="12"/>
+          <w:numId w:val="13"/>
         </w:numPr>
         <w:tabs>
           <w:tab w:val="left" w:pos="180"/>
@@ -8747,7 +9106,7 @@
       <w:pPr>
         <w:numPr>
           <w:ilvl w:val="0"/>
-          <w:numId w:val="12"/>
+          <w:numId w:val="13"/>
         </w:numPr>
         <w:tabs>
           <w:tab w:val="left" w:pos="180"/>
@@ -8775,7 +9134,7 @@
       <w:pPr>
         <w:numPr>
           <w:ilvl w:val="0"/>
-          <w:numId w:val="12"/>
+          <w:numId w:val="13"/>
         </w:numPr>
         <w:tabs>
           <w:tab w:val="left" w:pos="180"/>
@@ -8803,7 +9162,7 @@
       <w:pPr>
         <w:numPr>
           <w:ilvl w:val="0"/>
-          <w:numId w:val="12"/>
+          <w:numId w:val="13"/>
         </w:numPr>
         <w:tabs>
           <w:tab w:val="left" w:pos="180"/>
@@ -8831,7 +9190,7 @@
       <w:pPr>
         <w:numPr>
           <w:ilvl w:val="0"/>
-          <w:numId w:val="12"/>
+          <w:numId w:val="13"/>
         </w:numPr>
         <w:tabs>
           <w:tab w:val="left" w:pos="180"/>
@@ -8884,6 +9243,257 @@
         <w:rPr>
           <w:rtl w:val="0"/>
         </w:rPr>
+      </w:r>
+    </w:p>
+    <w:p>
+      <w:pPr>
+        <w:numPr>
+          <w:ilvl w:val="0"/>
+          <w:numId w:val="5"/>
+        </w:numPr>
+        <w:tabs>
+          <w:tab w:val="left" w:pos="180"/>
+          <w:tab w:val="left" w:pos="360"/>
+          <w:tab w:val="left" w:pos="720"/>
+        </w:tabs>
+        <w:spacing w:after="0" w:afterAutospacing="0" w:line="259" w:lineRule="auto"/>
+        <w:ind w:left="720" w:hanging="360"/>
+        <w:jc w:val="both"/>
+        <w:rPr>
+          <w:rFonts w:ascii="Times New Roman" w:cs="Times New Roman" w:eastAsia="Times New Roman" w:hAnsi="Times New Roman"/>
+          <w:color w:val="ff0000"/>
+        </w:rPr>
+      </w:pPr>
+      <w:r>
+        <w:rPr>
+          <w:rFonts w:ascii="Times New Roman" w:cs="Times New Roman" w:eastAsia="Times New Roman" w:hAnsi="Times New Roman"/>
+          <w:color w:val="ff0000"/>
+          <w:rtl w:val="0"/>
+        </w:rPr>
+        <w:t xml:space="preserve">Less battery consumption while using app.</w:t>
+      </w:r>
+    </w:p>
+    <w:p>
+      <w:pPr>
+        <w:numPr>
+          <w:ilvl w:val="0"/>
+          <w:numId w:val="5"/>
+        </w:numPr>
+        <w:tabs>
+          <w:tab w:val="left" w:pos="180"/>
+          <w:tab w:val="left" w:pos="360"/>
+          <w:tab w:val="left" w:pos="720"/>
+        </w:tabs>
+        <w:spacing w:after="160" w:line="259" w:lineRule="auto"/>
+        <w:ind w:left="720" w:hanging="360"/>
+        <w:jc w:val="both"/>
+        <w:rPr>
+          <w:rFonts w:ascii="Times New Roman" w:cs="Times New Roman" w:eastAsia="Times New Roman" w:hAnsi="Times New Roman"/>
+          <w:color w:val="ff0000"/>
+          <w:u w:val="none"/>
+        </w:rPr>
+      </w:pPr>
+      <w:r>
+        <w:rPr>
+          <w:rFonts w:ascii="Times New Roman" w:cs="Times New Roman" w:eastAsia="Times New Roman" w:hAnsi="Times New Roman"/>
+          <w:color w:val="ff0000"/>
+          <w:rtl w:val="0"/>
+        </w:rPr>
+        <w:t xml:space="preserve">Managing memory by keeping track of each memory allocation by Dalvik Virtual Machine.</w:t>
+      </w:r>
+    </w:p>
+    <w:p>
+      <w:pPr>
+        <w:tabs>
+          <w:tab w:val="left" w:pos="180"/>
+          <w:tab w:val="left" w:pos="360"/>
+          <w:tab w:val="left" w:pos="720"/>
+        </w:tabs>
+        <w:spacing w:after="160" w:line="259" w:lineRule="auto"/>
+        <w:ind w:left="0" w:firstLine="0"/>
+        <w:jc w:val="both"/>
+        <w:rPr>
+          <w:rFonts w:ascii="Times New Roman" w:cs="Times New Roman" w:eastAsia="Times New Roman" w:hAnsi="Times New Roman"/>
+          <w:b w:val="1"/>
+          <w:color w:val="ff0000"/>
+        </w:rPr>
+      </w:pPr>
+      <w:r>
+        <w:rPr>
+          <w:rFonts w:ascii="Times New Roman" w:cs="Times New Roman" w:eastAsia="Times New Roman" w:hAnsi="Times New Roman"/>
+          <w:b w:val="1"/>
+          <w:color w:val="ff0000"/>
+          <w:rtl w:val="0"/>
+        </w:rPr>
+        <w:tab/>
+        <w:t xml:space="preserve">3.5.2. Reliability:</w:t>
+      </w:r>
+    </w:p>
+    <w:p>
+      <w:pPr>
+        <w:numPr>
+          <w:ilvl w:val="0"/>
+          <w:numId w:val="15"/>
+        </w:numPr>
+        <w:tabs>
+          <w:tab w:val="left" w:pos="180"/>
+          <w:tab w:val="left" w:pos="360"/>
+          <w:tab w:val="left" w:pos="720"/>
+        </w:tabs>
+        <w:spacing w:after="0" w:afterAutospacing="0" w:line="259" w:lineRule="auto"/>
+        <w:ind w:left="720" w:hanging="360"/>
+        <w:jc w:val="both"/>
+        <w:rPr>
+          <w:rFonts w:ascii="Times New Roman" w:cs="Times New Roman" w:eastAsia="Times New Roman" w:hAnsi="Times New Roman"/>
+          <w:color w:val="ff0000"/>
+        </w:rPr>
+      </w:pPr>
+      <w:r>
+        <w:rPr>
+          <w:rFonts w:ascii="Times New Roman" w:cs="Times New Roman" w:eastAsia="Times New Roman" w:hAnsi="Times New Roman"/>
+          <w:color w:val="ff0000"/>
+          <w:rtl w:val="0"/>
+        </w:rPr>
+        <w:t xml:space="preserve">10000 requests can be handled per second.</w:t>
+      </w:r>
+    </w:p>
+    <w:p>
+      <w:pPr>
+        <w:numPr>
+          <w:ilvl w:val="0"/>
+          <w:numId w:val="15"/>
+        </w:numPr>
+        <w:tabs>
+          <w:tab w:val="left" w:pos="180"/>
+          <w:tab w:val="left" w:pos="360"/>
+          <w:tab w:val="left" w:pos="720"/>
+        </w:tabs>
+        <w:spacing w:after="160" w:line="259" w:lineRule="auto"/>
+        <w:ind w:left="720" w:hanging="360"/>
+        <w:jc w:val="both"/>
+        <w:rPr>
+          <w:rFonts w:ascii="Times New Roman" w:cs="Times New Roman" w:eastAsia="Times New Roman" w:hAnsi="Times New Roman"/>
+          <w:color w:val="ff0000"/>
+        </w:rPr>
+      </w:pPr>
+      <w:r>
+        <w:rPr>
+          <w:rFonts w:ascii="Times New Roman" w:cs="Times New Roman" w:eastAsia="Times New Roman" w:hAnsi="Times New Roman"/>
+          <w:color w:val="ff0000"/>
+          <w:rtl w:val="0"/>
+        </w:rPr>
+        <w:t xml:space="preserve">App takes less than 100ms API response time.</w:t>
+      </w:r>
+    </w:p>
+    <w:p>
+      <w:pPr>
+        <w:tabs>
+          <w:tab w:val="left" w:pos="180"/>
+          <w:tab w:val="left" w:pos="360"/>
+          <w:tab w:val="left" w:pos="720"/>
+        </w:tabs>
+        <w:spacing w:after="160" w:line="259" w:lineRule="auto"/>
+        <w:ind w:left="0" w:firstLine="0"/>
+        <w:jc w:val="both"/>
+        <w:rPr>
+          <w:rFonts w:ascii="Times New Roman" w:cs="Times New Roman" w:eastAsia="Times New Roman" w:hAnsi="Times New Roman"/>
+          <w:b w:val="1"/>
+          <w:color w:val="ff0000"/>
+        </w:rPr>
+      </w:pPr>
+      <w:r>
+        <w:rPr>
+          <w:rFonts w:ascii="Times New Roman" w:cs="Times New Roman" w:eastAsia="Times New Roman" w:hAnsi="Times New Roman"/>
+          <w:b w:val="1"/>
+          <w:color w:val="ff0000"/>
+          <w:rtl w:val="0"/>
+        </w:rPr>
+        <w:tab/>
+        <w:t xml:space="preserve">3.5.3. Availability:</w:t>
+      </w:r>
+    </w:p>
+    <w:p>
+      <w:pPr>
+        <w:numPr>
+          <w:ilvl w:val="0"/>
+          <w:numId w:val="14"/>
+        </w:numPr>
+        <w:tabs>
+          <w:tab w:val="left" w:pos="180"/>
+          <w:tab w:val="left" w:pos="360"/>
+          <w:tab w:val="left" w:pos="720"/>
+        </w:tabs>
+        <w:spacing w:after="0" w:afterAutospacing="0" w:line="259" w:lineRule="auto"/>
+        <w:ind w:left="720" w:hanging="360"/>
+        <w:jc w:val="both"/>
+        <w:rPr>
+          <w:rFonts w:ascii="Times New Roman" w:cs="Times New Roman" w:eastAsia="Times New Roman" w:hAnsi="Times New Roman"/>
+          <w:color w:val="ff0000"/>
+        </w:rPr>
+      </w:pPr>
+      <w:r>
+        <w:rPr>
+          <w:rFonts w:ascii="Times New Roman" w:cs="Times New Roman" w:eastAsia="Times New Roman" w:hAnsi="Times New Roman"/>
+          <w:color w:val="ff0000"/>
+          <w:rtl w:val="0"/>
+        </w:rPr>
+        <w:t xml:space="preserve">It displays the saloons within 6 miles radius from the current location.</w:t>
+      </w:r>
+    </w:p>
+    <w:p>
+      <w:pPr>
+        <w:numPr>
+          <w:ilvl w:val="0"/>
+          <w:numId w:val="14"/>
+        </w:numPr>
+        <w:tabs>
+          <w:tab w:val="left" w:pos="180"/>
+          <w:tab w:val="left" w:pos="360"/>
+          <w:tab w:val="left" w:pos="720"/>
+        </w:tabs>
+        <w:spacing w:after="160" w:line="259" w:lineRule="auto"/>
+        <w:ind w:left="720" w:hanging="360"/>
+        <w:jc w:val="both"/>
+        <w:rPr>
+          <w:rFonts w:ascii="Times New Roman" w:cs="Times New Roman" w:eastAsia="Times New Roman" w:hAnsi="Times New Roman"/>
+          <w:color w:val="ff0000"/>
+          <w:u w:val="none"/>
+        </w:rPr>
+      </w:pPr>
+      <w:r>
+        <w:rPr>
+          <w:rFonts w:ascii="Times New Roman" w:cs="Times New Roman" w:eastAsia="Times New Roman" w:hAnsi="Times New Roman"/>
+          <w:color w:val="ff0000"/>
+          <w:rtl w:val="0"/>
+        </w:rPr>
+        <w:t xml:space="preserve">User is displayed with a week schedule to make appointments.</w:t>
+      </w:r>
+    </w:p>
+    <w:p>
+      <w:pPr>
+        <w:tabs>
+          <w:tab w:val="left" w:pos="180"/>
+          <w:tab w:val="left" w:pos="360"/>
+          <w:tab w:val="left" w:pos="720"/>
+        </w:tabs>
+        <w:spacing w:after="160" w:line="259" w:lineRule="auto"/>
+        <w:ind w:left="0" w:firstLine="0"/>
+        <w:jc w:val="both"/>
+        <w:rPr>
+          <w:rFonts w:ascii="Times New Roman" w:cs="Times New Roman" w:eastAsia="Times New Roman" w:hAnsi="Times New Roman"/>
+          <w:b w:val="1"/>
+          <w:color w:val="ff0000"/>
+        </w:rPr>
+      </w:pPr>
+      <w:r>
+        <w:rPr>
+          <w:rFonts w:ascii="Times New Roman" w:cs="Times New Roman" w:eastAsia="Times New Roman" w:hAnsi="Times New Roman"/>
+          <w:b w:val="1"/>
+          <w:color w:val="ff0000"/>
+          <w:rtl w:val="0"/>
+        </w:rPr>
+        <w:tab/>
+        <w:t xml:space="preserve">3.5.4. Security:</w:t>
       </w:r>
     </w:p>
     <w:p>
@@ -8909,9 +9519,15 @@
         <w:rPr>
           <w:rFonts w:ascii="Times New Roman" w:cs="Times New Roman" w:eastAsia="Times New Roman" w:hAnsi="Times New Roman"/>
           <w:color w:val="ff0000"/>
-          <w:rtl w:val="0"/>
-        </w:rPr>
-        <w:t xml:space="preserve">Less battery consumption while using app.</w:t>
+          <w:highlight w:val="white"/>
+          <w:rtl w:val="0"/>
+        </w:rPr>
+        <w:t xml:space="preserve">Strong security that balances great encryption and good performance.</w:t>
+      </w:r>
+      <w:r>
+        <w:rPr>
+          <w:rtl w:val="0"/>
+        </w:rPr>
       </w:r>
     </w:p>
     <w:p>
@@ -8940,7 +9556,7 @@
           <w:color w:val="ff0000"/>
           <w:rtl w:val="0"/>
         </w:rPr>
-        <w:t xml:space="preserve">Managing memory by keeping track of each memory allocation by Dalvik Virtual Machine.</w:t>
+        <w:t xml:space="preserve">Restricting access to sensitive permissions making app less vulnerable for attackers. </w:t>
       </w:r>
     </w:p>
     <w:p>
@@ -8967,174 +9583,7 @@
           <w:rtl w:val="0"/>
         </w:rPr>
         <w:tab/>
-        <w:t xml:space="preserve">3.5.2. Reliability:</w:t>
-      </w:r>
-    </w:p>
-    <w:p>
-      <w:pPr>
-        <w:numPr>
-          <w:ilvl w:val="0"/>
-          <w:numId w:val="14"/>
-        </w:numPr>
-        <w:tabs>
-          <w:tab w:val="left" w:pos="180"/>
-          <w:tab w:val="left" w:pos="360"/>
-          <w:tab w:val="left" w:pos="720"/>
-        </w:tabs>
-        <w:spacing w:after="0" w:afterAutospacing="0" w:line="259" w:lineRule="auto"/>
-        <w:ind w:left="720" w:hanging="360"/>
-        <w:jc w:val="both"/>
-        <w:rPr>
-          <w:rFonts w:ascii="Times New Roman" w:cs="Times New Roman" w:eastAsia="Times New Roman" w:hAnsi="Times New Roman"/>
-          <w:color w:val="ff0000"/>
-        </w:rPr>
-      </w:pPr>
-      <w:r>
-        <w:rPr>
-          <w:rFonts w:ascii="Times New Roman" w:cs="Times New Roman" w:eastAsia="Times New Roman" w:hAnsi="Times New Roman"/>
-          <w:color w:val="ff0000"/>
-          <w:rtl w:val="0"/>
-        </w:rPr>
-        <w:t xml:space="preserve">10000 requests can be handled per second.</w:t>
-      </w:r>
-    </w:p>
-    <w:p>
-      <w:pPr>
-        <w:numPr>
-          <w:ilvl w:val="0"/>
-          <w:numId w:val="14"/>
-        </w:numPr>
-        <w:tabs>
-          <w:tab w:val="left" w:pos="180"/>
-          <w:tab w:val="left" w:pos="360"/>
-          <w:tab w:val="left" w:pos="720"/>
-        </w:tabs>
-        <w:spacing w:after="160" w:line="259" w:lineRule="auto"/>
-        <w:ind w:left="720" w:hanging="360"/>
-        <w:jc w:val="both"/>
-        <w:rPr>
-          <w:rFonts w:ascii="Times New Roman" w:cs="Times New Roman" w:eastAsia="Times New Roman" w:hAnsi="Times New Roman"/>
-          <w:color w:val="ff0000"/>
-        </w:rPr>
-      </w:pPr>
-      <w:r>
-        <w:rPr>
-          <w:rFonts w:ascii="Times New Roman" w:cs="Times New Roman" w:eastAsia="Times New Roman" w:hAnsi="Times New Roman"/>
-          <w:color w:val="ff0000"/>
-          <w:rtl w:val="0"/>
-        </w:rPr>
-        <w:t xml:space="preserve">App takes less than 100ms API response time.</w:t>
-      </w:r>
-    </w:p>
-    <w:p>
-      <w:pPr>
-        <w:tabs>
-          <w:tab w:val="left" w:pos="180"/>
-          <w:tab w:val="left" w:pos="360"/>
-          <w:tab w:val="left" w:pos="720"/>
-        </w:tabs>
-        <w:spacing w:after="160" w:line="259" w:lineRule="auto"/>
-        <w:ind w:left="0" w:firstLine="0"/>
-        <w:jc w:val="both"/>
-        <w:rPr>
-          <w:rFonts w:ascii="Times New Roman" w:cs="Times New Roman" w:eastAsia="Times New Roman" w:hAnsi="Times New Roman"/>
-          <w:b w:val="1"/>
-          <w:color w:val="ff0000"/>
-        </w:rPr>
-      </w:pPr>
-      <w:r>
-        <w:rPr>
-          <w:rFonts w:ascii="Times New Roman" w:cs="Times New Roman" w:eastAsia="Times New Roman" w:hAnsi="Times New Roman"/>
-          <w:b w:val="1"/>
-          <w:color w:val="ff0000"/>
-          <w:rtl w:val="0"/>
-        </w:rPr>
-        <w:tab/>
-        <w:t xml:space="preserve">3.5.3. Availability:</w:t>
-      </w:r>
-    </w:p>
-    <w:p>
-      <w:pPr>
-        <w:numPr>
-          <w:ilvl w:val="0"/>
-          <w:numId w:val="13"/>
-        </w:numPr>
-        <w:tabs>
-          <w:tab w:val="left" w:pos="180"/>
-          <w:tab w:val="left" w:pos="360"/>
-          <w:tab w:val="left" w:pos="720"/>
-        </w:tabs>
-        <w:spacing w:after="0" w:afterAutospacing="0" w:line="259" w:lineRule="auto"/>
-        <w:ind w:left="720" w:hanging="360"/>
-        <w:jc w:val="both"/>
-        <w:rPr>
-          <w:rFonts w:ascii="Times New Roman" w:cs="Times New Roman" w:eastAsia="Times New Roman" w:hAnsi="Times New Roman"/>
-          <w:color w:val="ff0000"/>
-        </w:rPr>
-      </w:pPr>
-      <w:r>
-        <w:rPr>
-          <w:rFonts w:ascii="Times New Roman" w:cs="Times New Roman" w:eastAsia="Times New Roman" w:hAnsi="Times New Roman"/>
-          <w:color w:val="ff0000"/>
-          <w:rtl w:val="0"/>
-        </w:rPr>
-        <w:t xml:space="preserve">It displays the saloons within 6 miles radius from the current location.</w:t>
-      </w:r>
-    </w:p>
-    <w:p>
-      <w:pPr>
-        <w:numPr>
-          <w:ilvl w:val="0"/>
-          <w:numId w:val="13"/>
-        </w:numPr>
-        <w:tabs>
-          <w:tab w:val="left" w:pos="180"/>
-          <w:tab w:val="left" w:pos="360"/>
-          <w:tab w:val="left" w:pos="720"/>
-        </w:tabs>
-        <w:spacing w:after="160" w:line="259" w:lineRule="auto"/>
-        <w:ind w:left="720" w:hanging="360"/>
-        <w:jc w:val="both"/>
-        <w:rPr>
-          <w:rFonts w:ascii="Times New Roman" w:cs="Times New Roman" w:eastAsia="Times New Roman" w:hAnsi="Times New Roman"/>
-          <w:color w:val="ff0000"/>
-          <w:u w:val="none"/>
-        </w:rPr>
-      </w:pPr>
-      <w:r>
-        <w:rPr>
-          <w:rFonts w:ascii="Times New Roman" w:cs="Times New Roman" w:eastAsia="Times New Roman" w:hAnsi="Times New Roman"/>
-          <w:color w:val="ff0000"/>
-          <w:rtl w:val="0"/>
-        </w:rPr>
-        <w:t xml:space="preserve">User is displayed with a week schedule to make appointments.</w:t>
-      </w:r>
-    </w:p>
-    <w:p>
-      <w:pPr>
-        <w:tabs>
-          <w:tab w:val="left" w:pos="180"/>
-          <w:tab w:val="left" w:pos="360"/>
-          <w:tab w:val="left" w:pos="720"/>
-        </w:tabs>
-        <w:spacing w:after="160" w:line="259" w:lineRule="auto"/>
-        <w:ind w:left="0" w:firstLine="0"/>
-        <w:jc w:val="both"/>
-        <w:rPr>
-          <w:rFonts w:ascii="Times New Roman" w:cs="Times New Roman" w:eastAsia="Times New Roman" w:hAnsi="Times New Roman"/>
-          <w:b w:val="1"/>
-          <w:color w:val="ff0000"/>
-        </w:rPr>
-      </w:pPr>
-      <w:r>
-        <w:rPr>
-          <w:rFonts w:ascii="Times New Roman" w:cs="Times New Roman" w:eastAsia="Times New Roman" w:hAnsi="Times New Roman"/>
-          <w:b w:val="1"/>
-          <w:color w:val="ff0000"/>
-          <w:rtl w:val="0"/>
-        </w:rPr>
-        <w:tab/>
-        <w:t xml:space="preserve">3.5.4. Security:</w:t>
+        <w:t xml:space="preserve">3.5.5. Portability:</w:t>
       </w:r>
     </w:p>
     <w:p>
@@ -9160,15 +9609,9 @@
         <w:rPr>
           <w:rFonts w:ascii="Times New Roman" w:cs="Times New Roman" w:eastAsia="Times New Roman" w:hAnsi="Times New Roman"/>
           <w:color w:val="ff0000"/>
-          <w:highlight w:val="white"/>
-          <w:rtl w:val="0"/>
-        </w:rPr>
-        <w:t xml:space="preserve">Strong security that balances great encryption and good performance.</w:t>
-      </w:r>
-      <w:r>
-        <w:rPr>
-          <w:rtl w:val="0"/>
-        </w:rPr>
+          <w:rtl w:val="0"/>
+        </w:rPr>
+        <w:t xml:space="preserve">App can be used in mobile devices and tablets.</w:t>
       </w:r>
     </w:p>
     <w:p>
@@ -9197,7 +9640,7 @@
           <w:color w:val="ff0000"/>
           <w:rtl w:val="0"/>
         </w:rPr>
-        <w:t xml:space="preserve">Restricting access to sensitive permissions making app less vulnerable for attackers. </w:t>
+        <w:t xml:space="preserve">It works only in android devices.</w:t>
       </w:r>
     </w:p>
     <w:p>
@@ -9213,75 +9656,15 @@
         <w:rPr>
           <w:rFonts w:ascii="Times New Roman" w:cs="Times New Roman" w:eastAsia="Times New Roman" w:hAnsi="Times New Roman"/>
           <w:b w:val="1"/>
-          <w:color w:val="ff0000"/>
-        </w:rPr>
-      </w:pPr>
-      <w:r>
-        <w:rPr>
-          <w:rFonts w:ascii="Times New Roman" w:cs="Times New Roman" w:eastAsia="Times New Roman" w:hAnsi="Times New Roman"/>
-          <w:b w:val="1"/>
-          <w:color w:val="ff0000"/>
-          <w:rtl w:val="0"/>
-        </w:rPr>
-        <w:tab/>
-        <w:t xml:space="preserve">3.5.5. Portability:</w:t>
-      </w:r>
-    </w:p>
-    <w:p>
-      <w:pPr>
-        <w:numPr>
-          <w:ilvl w:val="0"/>
-          <w:numId w:val="8"/>
-        </w:numPr>
-        <w:tabs>
-          <w:tab w:val="left" w:pos="180"/>
-          <w:tab w:val="left" w:pos="360"/>
-          <w:tab w:val="left" w:pos="720"/>
-        </w:tabs>
-        <w:spacing w:after="0" w:afterAutospacing="0" w:line="259" w:lineRule="auto"/>
-        <w:ind w:left="720" w:hanging="360"/>
-        <w:jc w:val="both"/>
-        <w:rPr>
-          <w:rFonts w:ascii="Times New Roman" w:cs="Times New Roman" w:eastAsia="Times New Roman" w:hAnsi="Times New Roman"/>
-          <w:color w:val="ff0000"/>
-        </w:rPr>
-      </w:pPr>
-      <w:r>
-        <w:rPr>
-          <w:rFonts w:ascii="Times New Roman" w:cs="Times New Roman" w:eastAsia="Times New Roman" w:hAnsi="Times New Roman"/>
-          <w:color w:val="ff0000"/>
-          <w:rtl w:val="0"/>
-        </w:rPr>
-        <w:t xml:space="preserve">App can be used in mobile devices and tablets.</w:t>
-      </w:r>
-    </w:p>
-    <w:p>
-      <w:pPr>
-        <w:numPr>
-          <w:ilvl w:val="0"/>
-          <w:numId w:val="8"/>
-        </w:numPr>
-        <w:tabs>
-          <w:tab w:val="left" w:pos="180"/>
-          <w:tab w:val="left" w:pos="360"/>
-          <w:tab w:val="left" w:pos="720"/>
-        </w:tabs>
-        <w:spacing w:after="160" w:line="259" w:lineRule="auto"/>
-        <w:ind w:left="720" w:hanging="360"/>
-        <w:jc w:val="both"/>
-        <w:rPr>
-          <w:rFonts w:ascii="Times New Roman" w:cs="Times New Roman" w:eastAsia="Times New Roman" w:hAnsi="Times New Roman"/>
-          <w:color w:val="ff0000"/>
-          <w:u w:val="none"/>
-        </w:rPr>
-      </w:pPr>
-      <w:r>
-        <w:rPr>
-          <w:rFonts w:ascii="Times New Roman" w:cs="Times New Roman" w:eastAsia="Times New Roman" w:hAnsi="Times New Roman"/>
-          <w:color w:val="ff0000"/>
-          <w:rtl w:val="0"/>
-        </w:rPr>
-        <w:t xml:space="preserve">It works only in android devices.</w:t>
+        </w:rPr>
+      </w:pPr>
+      <w:r>
+        <w:rPr>
+          <w:rFonts w:ascii="Times New Roman" w:cs="Times New Roman" w:eastAsia="Times New Roman" w:hAnsi="Times New Roman"/>
+          <w:b w:val="1"/>
+          <w:rtl w:val="0"/>
+        </w:rPr>
+        <w:tab/>
       </w:r>
     </w:p>
     <w:p>
@@ -9296,13 +9679,16 @@
         <w:jc w:val="both"/>
         <w:rPr>
           <w:rFonts w:ascii="Times New Roman" w:cs="Times New Roman" w:eastAsia="Times New Roman" w:hAnsi="Times New Roman"/>
-          <w:color w:val="ff0000"/>
-        </w:rPr>
-      </w:pPr>
-      <w:r>
-        <w:rPr>
-          <w:rtl w:val="0"/>
-        </w:rPr>
+          <w:b w:val="1"/>
+        </w:rPr>
+      </w:pPr>
+      <w:r>
+        <w:rPr>
+          <w:rFonts w:ascii="Times New Roman" w:cs="Times New Roman" w:eastAsia="Times New Roman" w:hAnsi="Times New Roman"/>
+          <w:b w:val="1"/>
+          <w:rtl w:val="0"/>
+        </w:rPr>
+        <w:tab/>
       </w:r>
     </w:p>
     <w:p>
@@ -9440,415 +9826,24 @@
         </w:rPr>
         <w:t xml:space="preserve">Right now application can only be installed through APK file.</w:t>
       </w:r>
-    </w:p>
-    <w:p>
-      <w:pPr>
-        <w:tabs>
-          <w:tab w:val="left" w:pos="180"/>
-          <w:tab w:val="left" w:pos="360"/>
-          <w:tab w:val="left" w:pos="720"/>
-        </w:tabs>
-        <w:spacing w:after="160" w:line="259" w:lineRule="auto"/>
-        <w:ind w:left="720" w:firstLine="0"/>
-        <w:rPr>
-          <w:rFonts w:ascii="Times New Roman" w:cs="Times New Roman" w:eastAsia="Times New Roman" w:hAnsi="Times New Roman"/>
-          <w:color w:val="ff0000"/>
-        </w:rPr>
-      </w:pPr>
-      <w:r>
-        <w:rPr>
-          <w:rtl w:val="0"/>
-        </w:rPr>
-      </w:r>
-    </w:p>
-    <w:p>
-      <w:pPr>
-        <w:tabs>
-          <w:tab w:val="left" w:pos="180"/>
-          <w:tab w:val="left" w:pos="360"/>
-          <w:tab w:val="left" w:pos="720"/>
-        </w:tabs>
-        <w:spacing w:after="160" w:line="259" w:lineRule="auto"/>
-        <w:jc w:val="both"/>
-        <w:rPr>
-          <w:rFonts w:ascii="Times New Roman" w:cs="Times New Roman" w:eastAsia="Times New Roman" w:hAnsi="Times New Roman"/>
-          <w:b w:val="1"/>
-          <w:color w:val="ff0000"/>
-        </w:rPr>
-      </w:pPr>
-      <w:r>
-        <w:rPr>
-          <w:rFonts w:ascii="Times New Roman" w:cs="Times New Roman" w:eastAsia="Times New Roman" w:hAnsi="Times New Roman"/>
-          <w:b w:val="1"/>
-          <w:color w:val="ff0000"/>
-          <w:rtl w:val="0"/>
-        </w:rPr>
-        <w:tab/>
-        <w:t xml:space="preserve"> 3.2.1: Customer Functional Requirements:</w:t>
-      </w:r>
-    </w:p>
-    <w:p>
-      <w:pPr>
-        <w:numPr>
-          <w:ilvl w:val="0"/>
-          <w:numId w:val="5"/>
-        </w:numPr>
-        <w:tabs>
-          <w:tab w:val="left" w:pos="180"/>
-          <w:tab w:val="left" w:pos="360"/>
-          <w:tab w:val="left" w:pos="720"/>
-        </w:tabs>
-        <w:spacing w:after="160" w:line="259" w:lineRule="auto"/>
-        <w:ind w:left="1440" w:hanging="360"/>
-        <w:jc w:val="both"/>
-        <w:rPr>
-          <w:rFonts w:ascii="Times New Roman" w:cs="Times New Roman" w:eastAsia="Times New Roman" w:hAnsi="Times New Roman"/>
-          <w:b w:val="1"/>
-          <w:color w:val="ff0000"/>
-        </w:rPr>
-      </w:pPr>
-      <w:r>
-        <w:rPr>
-          <w:rFonts w:ascii="Times New Roman" w:cs="Times New Roman" w:eastAsia="Times New Roman" w:hAnsi="Times New Roman"/>
-          <w:b w:val="1"/>
-          <w:color w:val="ff0000"/>
-          <w:rtl w:val="0"/>
-        </w:rPr>
-        <w:t xml:space="preserve">Registration: </w:t>
-      </w:r>
-    </w:p>
-    <w:p>
-      <w:pPr>
-        <w:tabs>
-          <w:tab w:val="left" w:pos="180"/>
-          <w:tab w:val="left" w:pos="360"/>
-          <w:tab w:val="left" w:pos="720"/>
-        </w:tabs>
-        <w:spacing w:after="160" w:line="259" w:lineRule="auto"/>
-        <w:ind w:left="1440" w:firstLine="0"/>
-        <w:jc w:val="both"/>
-        <w:rPr>
-          <w:rFonts w:ascii="Times New Roman" w:cs="Times New Roman" w:eastAsia="Times New Roman" w:hAnsi="Times New Roman"/>
-          <w:color w:val="ff0000"/>
-        </w:rPr>
-      </w:pPr>
-      <w:r>
-        <w:rPr>
-          <w:rFonts w:ascii="Times New Roman" w:cs="Times New Roman" w:eastAsia="Times New Roman" w:hAnsi="Times New Roman"/>
-          <w:color w:val="ff0000"/>
-          <w:rtl w:val="0"/>
-        </w:rPr>
-        <w:t xml:space="preserve">If a customer/ owner wants to use this application then he/she must be registered and unregistered user cannot use this application.</w:t>
-      </w:r>
-    </w:p>
-    <w:p>
-      <w:pPr>
-        <w:numPr>
-          <w:ilvl w:val="0"/>
-          <w:numId w:val="5"/>
-        </w:numPr>
-        <w:tabs>
-          <w:tab w:val="left" w:pos="180"/>
-          <w:tab w:val="left" w:pos="360"/>
-          <w:tab w:val="left" w:pos="720"/>
-        </w:tabs>
-        <w:spacing w:after="160" w:line="259" w:lineRule="auto"/>
-        <w:ind w:left="1440" w:hanging="360"/>
-        <w:jc w:val="both"/>
-        <w:rPr>
-          <w:rFonts w:ascii="Times New Roman" w:cs="Times New Roman" w:eastAsia="Times New Roman" w:hAnsi="Times New Roman"/>
-          <w:b w:val="1"/>
-          <w:color w:val="ff0000"/>
-        </w:rPr>
-      </w:pPr>
-      <w:r>
-        <w:rPr>
-          <w:rFonts w:ascii="Times New Roman" w:cs="Times New Roman" w:eastAsia="Times New Roman" w:hAnsi="Times New Roman"/>
-          <w:b w:val="1"/>
-          <w:color w:val="ff0000"/>
-          <w:rtl w:val="0"/>
-        </w:rPr>
-        <w:t xml:space="preserve">Login: </w:t>
-      </w:r>
-    </w:p>
-    <w:p>
-      <w:pPr>
-        <w:tabs>
-          <w:tab w:val="left" w:pos="180"/>
-          <w:tab w:val="left" w:pos="360"/>
-          <w:tab w:val="left" w:pos="720"/>
-        </w:tabs>
-        <w:spacing w:after="160" w:line="259" w:lineRule="auto"/>
-        <w:ind w:left="1440" w:firstLine="0"/>
-        <w:jc w:val="both"/>
-        <w:rPr>
-          <w:rFonts w:ascii="Times New Roman" w:cs="Times New Roman" w:eastAsia="Times New Roman" w:hAnsi="Times New Roman"/>
-          <w:color w:val="ff0000"/>
-        </w:rPr>
-      </w:pPr>
-      <w:r>
-        <w:rPr>
-          <w:rFonts w:ascii="Times New Roman" w:cs="Times New Roman" w:eastAsia="Times New Roman" w:hAnsi="Times New Roman"/>
-          <w:color w:val="ff0000"/>
-          <w:rtl w:val="0"/>
-        </w:rPr>
-        <w:t xml:space="preserve">Customer/ Owner logins to the application by entering valid userId and password.</w:t>
-      </w:r>
-    </w:p>
-    <w:p>
-      <w:pPr>
-        <w:numPr>
-          <w:ilvl w:val="0"/>
-          <w:numId w:val="5"/>
-        </w:numPr>
-        <w:tabs>
-          <w:tab w:val="left" w:pos="180"/>
-          <w:tab w:val="left" w:pos="360"/>
-          <w:tab w:val="left" w:pos="720"/>
-        </w:tabs>
-        <w:spacing w:after="160" w:line="259" w:lineRule="auto"/>
-        <w:ind w:left="1440" w:hanging="360"/>
-        <w:jc w:val="both"/>
-        <w:rPr>
-          <w:rFonts w:ascii="Times New Roman" w:cs="Times New Roman" w:eastAsia="Times New Roman" w:hAnsi="Times New Roman"/>
-          <w:b w:val="1"/>
-          <w:color w:val="ff0000"/>
-        </w:rPr>
-      </w:pPr>
-      <w:r>
-        <w:rPr>
-          <w:rFonts w:ascii="Times New Roman" w:cs="Times New Roman" w:eastAsia="Times New Roman" w:hAnsi="Times New Roman"/>
-          <w:b w:val="1"/>
-          <w:color w:val="ff0000"/>
-          <w:rtl w:val="0"/>
-        </w:rPr>
-        <w:t xml:space="preserve">Search Salons for Customer:</w:t>
-      </w:r>
-    </w:p>
-    <w:p>
-      <w:pPr>
-        <w:tabs>
-          <w:tab w:val="left" w:pos="180"/>
-          <w:tab w:val="left" w:pos="360"/>
-          <w:tab w:val="left" w:pos="720"/>
-        </w:tabs>
-        <w:spacing w:after="160" w:line="259" w:lineRule="auto"/>
-        <w:ind w:left="1440" w:firstLine="0"/>
-        <w:jc w:val="both"/>
-        <w:rPr>
-          <w:rFonts w:ascii="Times New Roman" w:cs="Times New Roman" w:eastAsia="Times New Roman" w:hAnsi="Times New Roman"/>
-          <w:color w:val="ff0000"/>
-        </w:rPr>
-      </w:pPr>
-      <w:r>
-        <w:rPr>
-          <w:rFonts w:ascii="Times New Roman" w:cs="Times New Roman" w:eastAsia="Times New Roman" w:hAnsi="Times New Roman"/>
-          <w:color w:val="ff0000"/>
-          <w:rtl w:val="0"/>
-        </w:rPr>
-        <w:t xml:space="preserve">The application shall have a search function. Customer can search salons based on the Salon name and location.</w:t>
-      </w:r>
-    </w:p>
-    <w:p>
-      <w:pPr>
-        <w:numPr>
-          <w:ilvl w:val="0"/>
-          <w:numId w:val="5"/>
-        </w:numPr>
-        <w:tabs>
-          <w:tab w:val="left" w:pos="180"/>
-          <w:tab w:val="left" w:pos="360"/>
-          <w:tab w:val="left" w:pos="720"/>
-        </w:tabs>
-        <w:spacing w:after="160" w:line="259" w:lineRule="auto"/>
-        <w:ind w:left="1440" w:hanging="360"/>
-        <w:jc w:val="both"/>
-        <w:rPr>
-          <w:rFonts w:ascii="Times New Roman" w:cs="Times New Roman" w:eastAsia="Times New Roman" w:hAnsi="Times New Roman"/>
-          <w:b w:val="1"/>
-          <w:color w:val="ff0000"/>
-        </w:rPr>
-      </w:pPr>
-      <w:r>
-        <w:rPr>
-          <w:rFonts w:ascii="Times New Roman" w:cs="Times New Roman" w:eastAsia="Times New Roman" w:hAnsi="Times New Roman"/>
-          <w:b w:val="1"/>
-          <w:color w:val="ff0000"/>
-          <w:rtl w:val="0"/>
-        </w:rPr>
-        <w:t xml:space="preserve">Slot Availability:</w:t>
-      </w:r>
-    </w:p>
-    <w:p>
-      <w:pPr>
-        <w:tabs>
-          <w:tab w:val="left" w:pos="180"/>
-          <w:tab w:val="left" w:pos="360"/>
-          <w:tab w:val="left" w:pos="720"/>
-        </w:tabs>
-        <w:spacing w:after="160" w:line="259" w:lineRule="auto"/>
-        <w:ind w:left="1440" w:firstLine="0"/>
-        <w:jc w:val="both"/>
-        <w:rPr>
-          <w:rFonts w:ascii="Times New Roman" w:cs="Times New Roman" w:eastAsia="Times New Roman" w:hAnsi="Times New Roman"/>
-          <w:color w:val="ff0000"/>
-        </w:rPr>
-      </w:pPr>
-      <w:r>
-        <w:rPr>
-          <w:rFonts w:ascii="Times New Roman" w:cs="Times New Roman" w:eastAsia="Times New Roman" w:hAnsi="Times New Roman"/>
-          <w:color w:val="ff0000"/>
-          <w:rtl w:val="0"/>
-        </w:rPr>
-        <w:t xml:space="preserve">The customer shall be shown all the available slots in a week schedule. Slots are colored based on the availability which helps the customer to easily recognize the availability.</w:t>
-      </w:r>
-    </w:p>
-    <w:p>
-      <w:pPr>
-        <w:numPr>
-          <w:ilvl w:val="0"/>
-          <w:numId w:val="5"/>
-        </w:numPr>
-        <w:tabs>
-          <w:tab w:val="left" w:pos="180"/>
-          <w:tab w:val="left" w:pos="360"/>
-          <w:tab w:val="left" w:pos="720"/>
-        </w:tabs>
-        <w:spacing w:after="160" w:line="259" w:lineRule="auto"/>
-        <w:ind w:left="1440" w:hanging="360"/>
-        <w:jc w:val="both"/>
-        <w:rPr>
-          <w:rFonts w:ascii="Times New Roman" w:cs="Times New Roman" w:eastAsia="Times New Roman" w:hAnsi="Times New Roman"/>
-          <w:b w:val="1"/>
-          <w:color w:val="ff0000"/>
-        </w:rPr>
-      </w:pPr>
-      <w:r>
-        <w:rPr>
-          <w:rFonts w:ascii="Times New Roman" w:cs="Times New Roman" w:eastAsia="Times New Roman" w:hAnsi="Times New Roman"/>
-          <w:b w:val="1"/>
-          <w:color w:val="ff0000"/>
-          <w:rtl w:val="0"/>
-        </w:rPr>
-        <w:t xml:space="preserve">Booking Confirmation:</w:t>
-      </w:r>
-    </w:p>
-    <w:p>
-      <w:pPr>
-        <w:tabs>
-          <w:tab w:val="left" w:pos="180"/>
-          <w:tab w:val="left" w:pos="360"/>
-          <w:tab w:val="left" w:pos="720"/>
-        </w:tabs>
-        <w:spacing w:after="160" w:line="259" w:lineRule="auto"/>
-        <w:ind w:left="1440" w:firstLine="0"/>
-        <w:jc w:val="both"/>
-        <w:rPr>
-          <w:rFonts w:ascii="Times New Roman" w:cs="Times New Roman" w:eastAsia="Times New Roman" w:hAnsi="Times New Roman"/>
-          <w:color w:val="ff0000"/>
-        </w:rPr>
-      </w:pPr>
-      <w:r>
-        <w:rPr>
-          <w:rFonts w:ascii="Times New Roman" w:cs="Times New Roman" w:eastAsia="Times New Roman" w:hAnsi="Times New Roman"/>
-          <w:color w:val="ff0000"/>
-          <w:rtl w:val="0"/>
-        </w:rPr>
-        <w:t xml:space="preserve">Customer shall be notified once the booking is confirmed by the owner. </w:t>
-      </w:r>
-    </w:p>
-    <w:p>
-      <w:pPr>
-        <w:numPr>
-          <w:ilvl w:val="0"/>
-          <w:numId w:val="5"/>
-        </w:numPr>
-        <w:tabs>
-          <w:tab w:val="left" w:pos="180"/>
-          <w:tab w:val="left" w:pos="360"/>
-          <w:tab w:val="left" w:pos="720"/>
-        </w:tabs>
-        <w:spacing w:after="0" w:afterAutospacing="0" w:line="259" w:lineRule="auto"/>
-        <w:ind w:left="1440" w:hanging="360"/>
-        <w:jc w:val="both"/>
-        <w:rPr>
-          <w:rFonts w:ascii="Times New Roman" w:cs="Times New Roman" w:eastAsia="Times New Roman" w:hAnsi="Times New Roman"/>
-          <w:b w:val="1"/>
-          <w:color w:val="ff0000"/>
-        </w:rPr>
-      </w:pPr>
-      <w:r>
-        <w:rPr>
-          <w:rFonts w:ascii="Times New Roman" w:cs="Times New Roman" w:eastAsia="Times New Roman" w:hAnsi="Times New Roman"/>
-          <w:b w:val="1"/>
-          <w:color w:val="ff0000"/>
-          <w:rtl w:val="0"/>
-        </w:rPr>
-        <w:t xml:space="preserve">Payment: </w:t>
-      </w:r>
-    </w:p>
-    <w:p>
-      <w:pPr>
-        <w:numPr>
-          <w:ilvl w:val="0"/>
-          <w:numId w:val="5"/>
-        </w:numPr>
-        <w:tabs>
-          <w:tab w:val="left" w:pos="180"/>
-          <w:tab w:val="left" w:pos="360"/>
-          <w:tab w:val="left" w:pos="720"/>
-        </w:tabs>
-        <w:spacing w:after="160" w:line="259" w:lineRule="auto"/>
-        <w:ind w:left="1440" w:hanging="360"/>
-        <w:jc w:val="both"/>
-        <w:rPr>
-          <w:rFonts w:ascii="Times New Roman" w:cs="Times New Roman" w:eastAsia="Times New Roman" w:hAnsi="Times New Roman"/>
-          <w:b w:val="1"/>
-          <w:color w:val="ff0000"/>
-        </w:rPr>
-      </w:pPr>
-      <w:r>
-        <w:rPr>
-          <w:rFonts w:ascii="Times New Roman" w:cs="Times New Roman" w:eastAsia="Times New Roman" w:hAnsi="Times New Roman"/>
-          <w:b w:val="1"/>
-          <w:color w:val="ff0000"/>
-          <w:rtl w:val="0"/>
-        </w:rPr>
-        <w:t xml:space="preserve">Logout:</w:t>
-      </w:r>
-    </w:p>
-    <w:p>
-      <w:pPr>
-        <w:tabs>
-          <w:tab w:val="left" w:pos="180"/>
-          <w:tab w:val="left" w:pos="360"/>
-          <w:tab w:val="left" w:pos="720"/>
-        </w:tabs>
-        <w:spacing w:after="160" w:line="259" w:lineRule="auto"/>
+      <w:r>
+        <w:rPr>
+          <w:rtl w:val="0"/>
+        </w:rPr>
+      </w:r>
+    </w:p>
+    <w:p>
+      <w:pPr>
+        <w:tabs>
+          <w:tab w:val="left" w:pos="180"/>
+          <w:tab w:val="left" w:pos="360"/>
+          <w:tab w:val="left" w:pos="720"/>
+        </w:tabs>
+        <w:spacing w:after="160" w:before="200" w:line="259" w:lineRule="auto"/>
         <w:ind w:left="-180" w:firstLine="0"/>
         <w:jc w:val="both"/>
         <w:rPr>
           <w:rFonts w:ascii="Times New Roman" w:cs="Times New Roman" w:eastAsia="Times New Roman" w:hAnsi="Times New Roman"/>
-        </w:rPr>
-      </w:pPr>
-      <w:r>
-        <w:rPr>
-          <w:rtl w:val="0"/>
-        </w:rPr>
-      </w:r>
-    </w:p>
-    <w:p>
-      <w:pPr>
-        <w:tabs>
-          <w:tab w:val="left" w:pos="180"/>
-          <w:tab w:val="left" w:pos="360"/>
-          <w:tab w:val="left" w:pos="720"/>
-        </w:tabs>
-        <w:spacing w:after="160" w:line="259" w:lineRule="auto"/>
-        <w:ind w:left="-180" w:firstLine="0"/>
-        <w:jc w:val="both"/>
-        <w:rPr>
-          <w:rFonts w:ascii="Times New Roman" w:cs="Times New Roman" w:eastAsia="Times New Roman" w:hAnsi="Times New Roman"/>
           <w:b w:val="1"/>
           <w:color w:val="ff0000"/>
         </w:rPr>
@@ -9870,7 +9865,7 @@
           <w:tab w:val="left" w:pos="360"/>
           <w:tab w:val="left" w:pos="720"/>
         </w:tabs>
-        <w:spacing w:after="160" w:line="259" w:lineRule="auto"/>
+        <w:spacing w:after="160" w:before="200" w:line="259" w:lineRule="auto"/>
         <w:ind w:left="-180" w:firstLine="0"/>
         <w:jc w:val="both"/>
         <w:rPr>
@@ -9913,12 +9908,12 @@
           <wp:inline distB="114300" distT="114300" distL="114300" distR="114300">
             <wp:extent cx="1639694" cy="2900363"/>
             <wp:effectExtent b="0" l="0" r="0" t="0"/>
-            <wp:docPr id="11" name="image3.png"/>
+            <wp:docPr id="11" name="image8.png"/>
             <a:graphic>
               <a:graphicData uri="http://schemas.openxmlformats.org/drawingml/2006/picture">
                 <pic:pic>
                   <pic:nvPicPr>
-                    <pic:cNvPr id="0" name="image3.png"/>
+                    <pic:cNvPr id="0" name="image8.png"/>
                     <pic:cNvPicPr preferRelativeResize="0"/>
                   </pic:nvPicPr>
                   <pic:blipFill>
@@ -9959,12 +9954,12 @@
           <wp:inline distB="114300" distT="114300" distL="114300" distR="114300">
             <wp:extent cx="1633538" cy="2911165"/>
             <wp:effectExtent b="0" l="0" r="0" t="0"/>
-            <wp:docPr id="16" name="image13.png"/>
+            <wp:docPr id="16" name="image16.png"/>
             <a:graphic>
               <a:graphicData uri="http://schemas.openxmlformats.org/drawingml/2006/picture">
                 <pic:pic>
                   <pic:nvPicPr>
-                    <pic:cNvPr id="0" name="image13.png"/>
+                    <pic:cNvPr id="0" name="image16.png"/>
                     <pic:cNvPicPr preferRelativeResize="0"/>
                   </pic:nvPicPr>
                   <pic:blipFill>
@@ -10005,12 +10000,12 @@
           <wp:inline distB="114300" distT="114300" distL="114300" distR="114300">
             <wp:extent cx="1619866" cy="2890838"/>
             <wp:effectExtent b="0" l="0" r="0" t="0"/>
-            <wp:docPr id="5" name="image18.png"/>
+            <wp:docPr id="5" name="image1.png"/>
             <a:graphic>
               <a:graphicData uri="http://schemas.openxmlformats.org/drawingml/2006/picture">
                 <pic:pic>
                   <pic:nvPicPr>
-                    <pic:cNvPr id="0" name="image18.png"/>
+                    <pic:cNvPr id="0" name="image1.png"/>
                     <pic:cNvPicPr preferRelativeResize="0"/>
                   </pic:nvPicPr>
                   <pic:blipFill>
@@ -10064,12 +10059,12 @@
           <wp:inline distB="114300" distT="114300" distL="114300" distR="114300">
             <wp:extent cx="1642600" cy="2900363"/>
             <wp:effectExtent b="0" l="0" r="0" t="0"/>
-            <wp:docPr id="14" name="image10.png"/>
+            <wp:docPr id="14" name="image7.png"/>
             <a:graphic>
               <a:graphicData uri="http://schemas.openxmlformats.org/drawingml/2006/picture">
                 <pic:pic>
                   <pic:nvPicPr>
-                    <pic:cNvPr id="0" name="image10.png"/>
+                    <pic:cNvPr id="0" name="image7.png"/>
                     <pic:cNvPicPr preferRelativeResize="0"/>
                   </pic:nvPicPr>
                   <pic:blipFill>
@@ -10110,12 +10105,12 @@
           <wp:inline distB="114300" distT="114300" distL="114300" distR="114300">
             <wp:extent cx="1652588" cy="2901636"/>
             <wp:effectExtent b="0" l="0" r="0" t="0"/>
-            <wp:docPr id="24" name="image21.png"/>
+            <wp:docPr id="24" name="image24.png"/>
             <a:graphic>
               <a:graphicData uri="http://schemas.openxmlformats.org/drawingml/2006/picture">
                 <pic:pic>
                   <pic:nvPicPr>
-                    <pic:cNvPr id="0" name="image21.png"/>
+                    <pic:cNvPr id="0" name="image24.png"/>
                     <pic:cNvPicPr preferRelativeResize="0"/>
                   </pic:nvPicPr>
                   <pic:blipFill>
@@ -10156,12 +10151,12 @@
           <wp:inline distB="114300" distT="114300" distL="114300" distR="114300">
             <wp:extent cx="1614488" cy="2891059"/>
             <wp:effectExtent b="0" l="0" r="0" t="0"/>
-            <wp:docPr id="27" name="image25.png"/>
+            <wp:docPr id="27" name="image21.png"/>
             <a:graphic>
               <a:graphicData uri="http://schemas.openxmlformats.org/drawingml/2006/picture">
                 <pic:pic>
                   <pic:nvPicPr>
-                    <pic:cNvPr id="0" name="image25.png"/>
+                    <pic:cNvPr id="0" name="image21.png"/>
                     <pic:cNvPicPr preferRelativeResize="0"/>
                   </pic:nvPicPr>
                   <pic:blipFill>
@@ -10236,12 +10231,12 @@
           <wp:inline distB="114300" distT="114300" distL="114300" distR="114300">
             <wp:extent cx="1714314" cy="3052763"/>
             <wp:effectExtent b="0" l="0" r="0" t="0"/>
-            <wp:docPr id="15" name="image20.png"/>
+            <wp:docPr id="15" name="image15.png"/>
             <a:graphic>
               <a:graphicData uri="http://schemas.openxmlformats.org/drawingml/2006/picture">
                 <pic:pic>
                   <pic:nvPicPr>
-                    <pic:cNvPr id="0" name="image20.png"/>
+                    <pic:cNvPr id="0" name="image15.png"/>
                     <pic:cNvPicPr preferRelativeResize="0"/>
                   </pic:nvPicPr>
                   <pic:blipFill>
@@ -10282,12 +10277,12 @@
           <wp:inline distB="114300" distT="114300" distL="114300" distR="114300">
             <wp:extent cx="1700213" cy="3054619"/>
             <wp:effectExtent b="0" l="0" r="0" t="0"/>
-            <wp:docPr id="10" name="image15.png"/>
+            <wp:docPr id="10" name="image9.png"/>
             <a:graphic>
               <a:graphicData uri="http://schemas.openxmlformats.org/drawingml/2006/picture">
                 <pic:pic>
                   <pic:nvPicPr>
-                    <pic:cNvPr id="0" name="image15.png"/>
+                    <pic:cNvPr id="0" name="image9.png"/>
                     <pic:cNvPicPr preferRelativeResize="0"/>
                   </pic:nvPicPr>
                   <pic:blipFill>
@@ -10328,12 +10323,12 @@
           <wp:inline distB="114300" distT="114300" distL="114300" distR="114300">
             <wp:extent cx="1728788" cy="3063796"/>
             <wp:effectExtent b="0" l="0" r="0" t="0"/>
-            <wp:docPr id="12" name="image1.png"/>
+            <wp:docPr id="12" name="image14.png"/>
             <a:graphic>
               <a:graphicData uri="http://schemas.openxmlformats.org/drawingml/2006/picture">
                 <pic:pic>
                   <pic:nvPicPr>
-                    <pic:cNvPr id="0" name="image1.png"/>
+                    <pic:cNvPr id="0" name="image14.png"/>
                     <pic:cNvPicPr preferRelativeResize="0"/>
                   </pic:nvPicPr>
                   <pic:blipFill>
@@ -10387,12 +10382,12 @@
           <wp:inline distB="114300" distT="114300" distL="114300" distR="114300">
             <wp:extent cx="1700213" cy="3021521"/>
             <wp:effectExtent b="0" l="0" r="0" t="0"/>
-            <wp:docPr id="2" name="image19.png"/>
+            <wp:docPr id="2" name="image13.png"/>
             <a:graphic>
               <a:graphicData uri="http://schemas.openxmlformats.org/drawingml/2006/picture">
                 <pic:pic>
                   <pic:nvPicPr>
-                    <pic:cNvPr id="0" name="image19.png"/>
+                    <pic:cNvPr id="0" name="image13.png"/>
                     <pic:cNvPicPr preferRelativeResize="0"/>
                   </pic:nvPicPr>
                   <pic:blipFill>
@@ -10431,14 +10426,14 @@
         </w:rPr>
         <w:drawing>
           <wp:inline distB="114300" distT="114300" distL="114300" distR="114300">
-            <wp:extent cx="1709738" cy="3029535"/>
+            <wp:extent cx="1714500" cy="3024188"/>
             <wp:effectExtent b="0" l="0" r="0" t="0"/>
-            <wp:docPr id="13" name="image9.png"/>
+            <wp:docPr id="13" name="image6.png"/>
             <a:graphic>
               <a:graphicData uri="http://schemas.openxmlformats.org/drawingml/2006/picture">
                 <pic:pic>
                   <pic:nvPicPr>
-                    <pic:cNvPr id="0" name="image9.png"/>
+                    <pic:cNvPr id="0" name="image6.png"/>
                     <pic:cNvPicPr preferRelativeResize="0"/>
                   </pic:nvPicPr>
                   <pic:blipFill>
@@ -10451,7 +10446,7 @@
                   <pic:spPr>
                     <a:xfrm>
                       <a:off x="0" y="0"/>
-                      <a:ext cx="1709738" cy="3029535"/>
+                      <a:ext cx="1714500" cy="3024188"/>
                     </a:xfrm>
                     <a:prstGeom prst="rect"/>
                     <a:ln/>
@@ -10479,12 +10474,12 @@
           <wp:inline distB="114300" distT="114300" distL="114300" distR="114300">
             <wp:extent cx="1719263" cy="3049079"/>
             <wp:effectExtent b="0" l="0" r="0" t="0"/>
-            <wp:docPr id="26" name="image16.png"/>
+            <wp:docPr id="26" name="image23.png"/>
             <a:graphic>
               <a:graphicData uri="http://schemas.openxmlformats.org/drawingml/2006/picture">
                 <pic:pic>
                   <pic:nvPicPr>
-                    <pic:cNvPr id="0" name="image16.png"/>
+                    <pic:cNvPr id="0" name="image23.png"/>
                     <pic:cNvPicPr preferRelativeResize="0"/>
                   </pic:nvPicPr>
                   <pic:blipFill>
@@ -10538,12 +10533,12 @@
           <wp:inline distB="114300" distT="114300" distL="114300" distR="114300">
             <wp:extent cx="1802191" cy="3195638"/>
             <wp:effectExtent b="0" l="0" r="0" t="0"/>
-            <wp:docPr id="1" name="image2.png"/>
+            <wp:docPr id="1" name="image10.png"/>
             <a:graphic>
               <a:graphicData uri="http://schemas.openxmlformats.org/drawingml/2006/picture">
                 <pic:pic>
                   <pic:nvPicPr>
-                    <pic:cNvPr id="0" name="image2.png"/>
+                    <pic:cNvPr id="0" name="image10.png"/>
                     <pic:cNvPicPr preferRelativeResize="0"/>
                   </pic:nvPicPr>
                   <pic:blipFill>
@@ -10584,12 +10579,12 @@
           <wp:inline distB="114300" distT="114300" distL="114300" distR="114300">
             <wp:extent cx="1785938" cy="3187802"/>
             <wp:effectExtent b="0" l="0" r="0" t="0"/>
-            <wp:docPr id="4" name="image8.png"/>
+            <wp:docPr id="4" name="image4.png"/>
             <a:graphic>
               <a:graphicData uri="http://schemas.openxmlformats.org/drawingml/2006/picture">
                 <pic:pic>
                   <pic:nvPicPr>
-                    <pic:cNvPr id="0" name="image8.png"/>
+                    <pic:cNvPr id="0" name="image4.png"/>
                     <pic:cNvPicPr preferRelativeResize="0"/>
                   </pic:nvPicPr>
                   <pic:blipFill>
@@ -10630,12 +10625,12 @@
           <wp:inline distB="114300" distT="114300" distL="114300" distR="114300">
             <wp:extent cx="1795463" cy="3188494"/>
             <wp:effectExtent b="0" l="0" r="0" t="0"/>
-            <wp:docPr id="6" name="image11.png"/>
+            <wp:docPr id="6" name="image27.png"/>
             <a:graphic>
               <a:graphicData uri="http://schemas.openxmlformats.org/drawingml/2006/picture">
                 <pic:pic>
                   <pic:nvPicPr>
-                    <pic:cNvPr id="0" name="image11.png"/>
+                    <pic:cNvPr id="0" name="image27.png"/>
                     <pic:cNvPicPr preferRelativeResize="0"/>
                   </pic:nvPicPr>
                   <pic:blipFill>
@@ -10678,27 +10673,6 @@
         <w:rPr>
           <w:rFonts w:ascii="Times New Roman" w:cs="Times New Roman" w:eastAsia="Times New Roman" w:hAnsi="Times New Roman"/>
           <w:b w:val="1"/>
-        </w:rPr>
-      </w:pPr>
-      <w:r>
-        <w:rPr>
-          <w:rtl w:val="0"/>
-        </w:rPr>
-      </w:r>
-    </w:p>
-    <w:p>
-      <w:pPr>
-        <w:tabs>
-          <w:tab w:val="left" w:pos="180"/>
-          <w:tab w:val="left" w:pos="360"/>
-          <w:tab w:val="left" w:pos="720"/>
-        </w:tabs>
-        <w:spacing w:after="160" w:line="259" w:lineRule="auto"/>
-        <w:ind w:left="-180" w:firstLine="0"/>
-        <w:jc w:val="both"/>
-        <w:rPr>
-          <w:rFonts w:ascii="Times New Roman" w:cs="Times New Roman" w:eastAsia="Times New Roman" w:hAnsi="Times New Roman"/>
-          <w:b w:val="1"/>
           <w:color w:val="ff0000"/>
         </w:rPr>
       </w:pPr>
@@ -10736,12 +10710,12 @@
           <wp:inline distB="114300" distT="114300" distL="114300" distR="114300">
             <wp:extent cx="1784081" cy="3138488"/>
             <wp:effectExtent b="0" l="0" r="0" t="0"/>
-            <wp:docPr id="17" name="image6.png"/>
+            <wp:docPr id="17" name="image18.png"/>
             <a:graphic>
               <a:graphicData uri="http://schemas.openxmlformats.org/drawingml/2006/picture">
                 <pic:pic>
                   <pic:nvPicPr>
-                    <pic:cNvPr id="0" name="image6.png"/>
+                    <pic:cNvPr id="0" name="image18.png"/>
                     <pic:cNvPicPr preferRelativeResize="0"/>
                   </pic:nvPicPr>
                   <pic:blipFill>
@@ -10782,12 +10756,12 @@
           <wp:inline distB="114300" distT="114300" distL="114300" distR="114300">
             <wp:extent cx="1781304" cy="3138488"/>
             <wp:effectExtent b="0" l="0" r="0" t="0"/>
-            <wp:docPr id="21" name="image23.png"/>
+            <wp:docPr id="21" name="image22.png"/>
             <a:graphic>
               <a:graphicData uri="http://schemas.openxmlformats.org/drawingml/2006/picture">
                 <pic:pic>
                   <pic:nvPicPr>
-                    <pic:cNvPr id="0" name="image23.png"/>
+                    <pic:cNvPr id="0" name="image22.png"/>
                     <pic:cNvPicPr preferRelativeResize="0"/>
                   </pic:nvPicPr>
                   <pic:blipFill>
@@ -10828,12 +10802,12 @@
           <wp:inline distB="114300" distT="114300" distL="114300" distR="114300">
             <wp:extent cx="1766888" cy="3145595"/>
             <wp:effectExtent b="0" l="0" r="0" t="0"/>
-            <wp:docPr id="19" name="image14.png"/>
+            <wp:docPr id="19" name="image3.png"/>
             <a:graphic>
               <a:graphicData uri="http://schemas.openxmlformats.org/drawingml/2006/picture">
                 <pic:pic>
                   <pic:nvPicPr>
-                    <pic:cNvPr id="0" name="image14.png"/>
+                    <pic:cNvPr id="0" name="image3.png"/>
                     <pic:cNvPicPr preferRelativeResize="0"/>
                   </pic:nvPicPr>
                   <pic:blipFill>
@@ -10887,12 +10861,12 @@
           <wp:inline distB="114300" distT="114300" distL="114300" distR="114300">
             <wp:extent cx="1843088" cy="3263017"/>
             <wp:effectExtent b="0" l="0" r="0" t="0"/>
-            <wp:docPr id="23" name="image17.png"/>
+            <wp:docPr id="23" name="image20.png"/>
             <a:graphic>
               <a:graphicData uri="http://schemas.openxmlformats.org/drawingml/2006/picture">
                 <pic:pic>
                   <pic:nvPicPr>
-                    <pic:cNvPr id="0" name="image17.png"/>
+                    <pic:cNvPr id="0" name="image20.png"/>
                     <pic:cNvPicPr preferRelativeResize="0"/>
                   </pic:nvPicPr>
                   <pic:blipFill>
@@ -10933,12 +10907,12 @@
           <wp:inline distB="114300" distT="114300" distL="114300" distR="114300">
             <wp:extent cx="1824038" cy="3257907"/>
             <wp:effectExtent b="0" l="0" r="0" t="0"/>
-            <wp:docPr id="8" name="image7.png"/>
+            <wp:docPr id="8" name="image2.png"/>
             <a:graphic>
               <a:graphicData uri="http://schemas.openxmlformats.org/drawingml/2006/picture">
                 <pic:pic>
                   <pic:nvPicPr>
-                    <pic:cNvPr id="0" name="image7.png"/>
+                    <pic:cNvPr id="0" name="image2.png"/>
                     <pic:cNvPicPr preferRelativeResize="0"/>
                   </pic:nvPicPr>
                   <pic:blipFill>
@@ -10979,12 +10953,12 @@
           <wp:inline distB="114300" distT="114300" distL="114300" distR="114300">
             <wp:extent cx="1845148" cy="3252788"/>
             <wp:effectExtent b="0" l="0" r="0" t="0"/>
-            <wp:docPr id="9" name="image4.png"/>
+            <wp:docPr id="9" name="image25.png"/>
             <a:graphic>
               <a:graphicData uri="http://schemas.openxmlformats.org/drawingml/2006/picture">
                 <pic:pic>
                   <pic:nvPicPr>
-                    <pic:cNvPr id="0" name="image4.png"/>
+                    <pic:cNvPr id="0" name="image25.png"/>
                     <pic:cNvPicPr preferRelativeResize="0"/>
                   </pic:nvPicPr>
                   <pic:blipFill>
@@ -11038,12 +11012,12 @@
           <wp:inline distB="114300" distT="114300" distL="114300" distR="114300">
             <wp:extent cx="1830188" cy="3243263"/>
             <wp:effectExtent b="0" l="0" r="0" t="0"/>
-            <wp:docPr id="25" name="image24.png"/>
+            <wp:docPr id="25" name="image19.png"/>
             <a:graphic>
               <a:graphicData uri="http://schemas.openxmlformats.org/drawingml/2006/picture">
                 <pic:pic>
                   <pic:nvPicPr>
-                    <pic:cNvPr id="0" name="image24.png"/>
+                    <pic:cNvPr id="0" name="image19.png"/>
                     <pic:cNvPicPr preferRelativeResize="0"/>
                   </pic:nvPicPr>
                   <pic:blipFill>
@@ -11084,12 +11058,12 @@
           <wp:inline distB="114300" distT="114300" distL="114300" distR="114300">
             <wp:extent cx="1809601" cy="3224213"/>
             <wp:effectExtent b="0" l="0" r="0" t="0"/>
-            <wp:docPr id="18" name="image22.png"/>
+            <wp:docPr id="18" name="image11.png"/>
             <a:graphic>
               <a:graphicData uri="http://schemas.openxmlformats.org/drawingml/2006/picture">
                 <pic:pic>
                   <pic:nvPicPr>
-                    <pic:cNvPr id="0" name="image22.png"/>
+                    <pic:cNvPr id="0" name="image11.png"/>
                     <pic:cNvPicPr preferRelativeResize="0"/>
                   </pic:nvPicPr>
                   <pic:blipFill>
@@ -11351,12 +11325,12 @@
           <wp:inline distB="114300" distT="114300" distL="114300" distR="114300">
             <wp:extent cx="5943600" cy="3138488"/>
             <wp:effectExtent b="0" l="0" r="0" t="0"/>
-            <wp:docPr id="20" name="image27.png"/>
+            <wp:docPr id="20" name="image17.png"/>
             <a:graphic>
               <a:graphicData uri="http://schemas.openxmlformats.org/drawingml/2006/picture">
                 <pic:pic>
                   <pic:nvPicPr>
-                    <pic:cNvPr id="0" name="image27.png"/>
+                    <pic:cNvPr id="0" name="image17.png"/>
                     <pic:cNvPicPr preferRelativeResize="0"/>
                   </pic:nvPicPr>
                   <pic:blipFill>
@@ -11454,6 +11428,7 @@
         <w:jc w:val="both"/>
         <w:rPr>
           <w:rFonts w:ascii="Times New Roman" w:cs="Times New Roman" w:eastAsia="Times New Roman" w:hAnsi="Times New Roman"/>
+          <w:b w:val="1"/>
         </w:rPr>
       </w:pPr>
       <w:r>
@@ -11465,12 +11440,12 @@
           <wp:inline distB="114300" distT="114300" distL="114300" distR="114300">
             <wp:extent cx="5943600" cy="3314700"/>
             <wp:effectExtent b="0" l="0" r="0" t="0"/>
-            <wp:docPr id="7" name="image12.jpg"/>
+            <wp:docPr id="7" name="image5.jpg"/>
             <a:graphic>
               <a:graphicData uri="http://schemas.openxmlformats.org/drawingml/2006/picture">
                 <pic:pic>
                   <pic:nvPicPr>
-                    <pic:cNvPr id="0" name="image12.jpg"/>
+                    <pic:cNvPr id="0" name="image5.jpg"/>
                     <pic:cNvPicPr preferRelativeResize="0"/>
                   </pic:nvPicPr>
                   <pic:blipFill>
@@ -11512,6 +11487,7 @@
         <w:jc w:val="both"/>
         <w:rPr>
           <w:rFonts w:ascii="Times New Roman" w:cs="Times New Roman" w:eastAsia="Times New Roman" w:hAnsi="Times New Roman"/>
+          <w:b w:val="1"/>
         </w:rPr>
       </w:pPr>
       <w:r>
@@ -11537,11 +11513,8 @@
       </w:pPr>
       <w:r>
         <w:rPr>
-          <w:rFonts w:ascii="Times New Roman" w:cs="Times New Roman" w:eastAsia="Times New Roman" w:hAnsi="Times New Roman"/>
-          <w:b w:val="1"/>
-          <w:rtl w:val="0"/>
-        </w:rPr>
-        <w:t xml:space="preserve">4.2 GUI:</w:t>
+          <w:rtl w:val="0"/>
+        </w:rPr>
       </w:r>
     </w:p>
     <w:p>
@@ -11557,15 +11530,535 @@
         <w:rPr>
           <w:rFonts w:ascii="Times New Roman" w:cs="Times New Roman" w:eastAsia="Times New Roman" w:hAnsi="Times New Roman"/>
           <w:b w:val="1"/>
-        </w:rPr>
-      </w:pPr>
-      <w:r>
-        <w:rPr>
-          <w:rFonts w:ascii="Times New Roman" w:cs="Times New Roman" w:eastAsia="Times New Roman" w:hAnsi="Times New Roman"/>
-          <w:b w:val="1"/>
-          <w:rtl w:val="0"/>
-        </w:rPr>
-        <w:tab/>
+          <w:color w:val="ff0000"/>
+        </w:rPr>
+      </w:pPr>
+      <w:r>
+        <w:rPr>
+          <w:rFonts w:ascii="Times New Roman" w:cs="Times New Roman" w:eastAsia="Times New Roman" w:hAnsi="Times New Roman"/>
+          <w:b w:val="1"/>
+          <w:color w:val="ff0000"/>
+          <w:rtl w:val="0"/>
+        </w:rPr>
+        <w:t xml:space="preserve">6 Technical Manual:</w:t>
+      </w:r>
+    </w:p>
+    <w:p>
+      <w:pPr>
+        <w:numPr>
+          <w:ilvl w:val="0"/>
+          <w:numId w:val="8"/>
+        </w:numPr>
+        <w:tabs>
+          <w:tab w:val="left" w:pos="180"/>
+          <w:tab w:val="left" w:pos="360"/>
+          <w:tab w:val="left" w:pos="720"/>
+        </w:tabs>
+        <w:spacing w:after="0" w:afterAutospacing="0" w:line="259" w:lineRule="auto"/>
+        <w:ind w:left="720" w:hanging="360"/>
+        <w:jc w:val="both"/>
+        <w:rPr>
+          <w:rFonts w:ascii="Times New Roman" w:cs="Times New Roman" w:eastAsia="Times New Roman" w:hAnsi="Times New Roman"/>
+          <w:b w:val="1"/>
+        </w:rPr>
+      </w:pPr>
+      <w:r>
+        <w:rPr>
+          <w:rFonts w:ascii="Times New Roman" w:cs="Times New Roman" w:eastAsia="Times New Roman" w:hAnsi="Times New Roman"/>
+          <w:b w:val="1"/>
+          <w:color w:val="ff0000"/>
+          <w:rtl w:val="0"/>
+        </w:rPr>
+        <w:t xml:space="preserve">On App launch :- </w:t>
+        <w:br w:type="textWrapping"/>
+        <w:tab/>
+      </w:r>
+      <w:r>
+        <w:rPr>
+          <w:rFonts w:ascii="Times New Roman" w:cs="Times New Roman" w:eastAsia="Times New Roman" w:hAnsi="Times New Roman"/>
+          <w:color w:val="ff0000"/>
+          <w:rtl w:val="0"/>
+        </w:rPr>
+        <w:t xml:space="preserve">On the application launch, device details are retrieved and an API call is made to store to store the device details of the user on which the application is installed, an API call will be made to store them where it expects the device make and operating system and a client secret associated with the device os etc. Once these details are validated then these details are stored in the back end database for restricting the multiple logins of the user. then a session will be created for the device for further communication with APIS and created device is appended to respective sessions.</w:t>
+      </w:r>
+    </w:p>
+    <w:p>
+      <w:pPr>
+        <w:numPr>
+          <w:ilvl w:val="0"/>
+          <w:numId w:val="8"/>
+        </w:numPr>
+        <w:tabs>
+          <w:tab w:val="left" w:pos="180"/>
+          <w:tab w:val="left" w:pos="360"/>
+          <w:tab w:val="left" w:pos="720"/>
+        </w:tabs>
+        <w:spacing w:after="160" w:line="259" w:lineRule="auto"/>
+        <w:ind w:left="720" w:hanging="360"/>
+        <w:jc w:val="both"/>
+        <w:rPr>
+          <w:rFonts w:ascii="Times New Roman" w:cs="Times New Roman" w:eastAsia="Times New Roman" w:hAnsi="Times New Roman"/>
+          <w:b w:val="1"/>
+        </w:rPr>
+      </w:pPr>
+      <w:r>
+        <w:rPr>
+          <w:rFonts w:ascii="Times New Roman" w:cs="Times New Roman" w:eastAsia="Times New Roman" w:hAnsi="Times New Roman"/>
+          <w:color w:val="ff0000"/>
+          <w:rtl w:val="0"/>
+        </w:rPr>
+        <w:t xml:space="preserve"> </w:t>
+      </w:r>
+      <w:r>
+        <w:rPr>
+          <w:rFonts w:ascii="Times New Roman" w:cs="Times New Roman" w:eastAsia="Times New Roman" w:hAnsi="Times New Roman"/>
+          <w:b w:val="1"/>
+          <w:color w:val="ff0000"/>
+          <w:rtl w:val="0"/>
+        </w:rPr>
+        <w:t xml:space="preserve">SignUp</w:t>
+      </w:r>
+      <w:r>
+        <w:rPr>
+          <w:rFonts w:ascii="Times New Roman" w:cs="Times New Roman" w:eastAsia="Times New Roman" w:hAnsi="Times New Roman"/>
+          <w:color w:val="ff0000"/>
+          <w:rtl w:val="0"/>
+        </w:rPr>
+        <w:t xml:space="preserve">:- </w:t>
+      </w:r>
+    </w:p>
+    <w:p>
+      <w:pPr>
+        <w:tabs>
+          <w:tab w:val="left" w:pos="180"/>
+          <w:tab w:val="left" w:pos="360"/>
+          <w:tab w:val="left" w:pos="720"/>
+        </w:tabs>
+        <w:spacing w:after="160" w:line="259" w:lineRule="auto"/>
+        <w:ind w:left="720" w:firstLine="0"/>
+        <w:jc w:val="both"/>
+        <w:rPr>
+          <w:rFonts w:ascii="Times New Roman" w:cs="Times New Roman" w:eastAsia="Times New Roman" w:hAnsi="Times New Roman"/>
+          <w:color w:val="ff0000"/>
+        </w:rPr>
+      </w:pPr>
+      <w:r>
+        <w:rPr>
+          <w:rFonts w:ascii="Times New Roman" w:cs="Times New Roman" w:eastAsia="Times New Roman" w:hAnsi="Times New Roman"/>
+          <w:color w:val="ff0000"/>
+          <w:rtl w:val="0"/>
+        </w:rPr>
+        <w:tab/>
+        <w:t xml:space="preserve">If the user is the first time user, then he/she has to register to get the services by providing basic profile details like name, email, password etc. If the password and confirm password fields match then signup API is called. In the process of creating a user this API will expect a  valid session which will be generated from the previous API, and  user profile details based on these details, check the user is already existing or not if exist a user already registered response will be given and updates the session details or else a user password will be encrypted  and saved along with user profile details and created user is appended with the session</w:t>
+      </w:r>
+    </w:p>
+    <w:p>
+      <w:pPr>
+        <w:numPr>
+          <w:ilvl w:val="0"/>
+          <w:numId w:val="8"/>
+        </w:numPr>
+        <w:tabs>
+          <w:tab w:val="left" w:pos="180"/>
+          <w:tab w:val="left" w:pos="360"/>
+          <w:tab w:val="left" w:pos="720"/>
+        </w:tabs>
+        <w:spacing w:after="0" w:afterAutospacing="0" w:line="259" w:lineRule="auto"/>
+        <w:ind w:left="720" w:hanging="360"/>
+        <w:jc w:val="both"/>
+        <w:rPr>
+          <w:rFonts w:ascii="Times New Roman" w:cs="Times New Roman" w:eastAsia="Times New Roman" w:hAnsi="Times New Roman"/>
+        </w:rPr>
+      </w:pPr>
+      <w:r>
+        <w:rPr>
+          <w:rFonts w:ascii="Times New Roman" w:cs="Times New Roman" w:eastAsia="Times New Roman" w:hAnsi="Times New Roman"/>
+          <w:b w:val="1"/>
+          <w:color w:val="ff0000"/>
+          <w:rtl w:val="0"/>
+        </w:rPr>
+        <w:t xml:space="preserve">SignIn:-</w:t>
+      </w:r>
+      <w:r>
+        <w:rPr>
+          <w:rFonts w:ascii="Times New Roman" w:cs="Times New Roman" w:eastAsia="Times New Roman" w:hAnsi="Times New Roman"/>
+          <w:color w:val="ff0000"/>
+          <w:rtl w:val="0"/>
+        </w:rPr>
+        <w:t xml:space="preserve"> </w:t>
+        <w:br w:type="textWrapping"/>
+        <w:tab/>
+        <w:t xml:space="preserve">If the user is a returning user, they can directly login by entering the valid email id and password. To validate the credentials, sign in API is called once the user clicks on the signin button. If this API call is made we can assume that the device is already registered and user is already created it takes an input of email and password which should be get matched with details while creation of the user in previous API as when get log’s out from the application the session will updated with user as null, on successful sign in the session will appended with the  logged in user if the user tries to login without registering the API response will be  such that user should be created before trying for sign in. on successful sign in  the user is owner/ customer is conwayed to front end in response</w:t>
+      </w:r>
+    </w:p>
+    <w:p>
+      <w:pPr>
+        <w:numPr>
+          <w:ilvl w:val="0"/>
+          <w:numId w:val="8"/>
+        </w:numPr>
+        <w:tabs>
+          <w:tab w:val="left" w:pos="180"/>
+          <w:tab w:val="left" w:pos="360"/>
+          <w:tab w:val="left" w:pos="720"/>
+        </w:tabs>
+        <w:spacing w:after="0" w:afterAutospacing="0" w:line="259" w:lineRule="auto"/>
+        <w:ind w:left="720" w:hanging="360"/>
+        <w:jc w:val="both"/>
+        <w:rPr>
+          <w:rFonts w:ascii="Times New Roman" w:cs="Times New Roman" w:eastAsia="Times New Roman" w:hAnsi="Times New Roman"/>
+          <w:b w:val="1"/>
+        </w:rPr>
+      </w:pPr>
+      <w:r>
+        <w:rPr>
+          <w:rFonts w:ascii="Times New Roman" w:cs="Times New Roman" w:eastAsia="Times New Roman" w:hAnsi="Times New Roman"/>
+          <w:b w:val="1"/>
+          <w:color w:val="ff0000"/>
+          <w:rtl w:val="0"/>
+        </w:rPr>
+        <w:t xml:space="preserve">Home Screen :-</w:t>
+        <w:br w:type="textWrapping"/>
+        <w:tab/>
+      </w:r>
+      <w:r>
+        <w:rPr>
+          <w:rFonts w:ascii="Times New Roman" w:cs="Times New Roman" w:eastAsia="Times New Roman" w:hAnsi="Times New Roman"/>
+          <w:color w:val="ff0000"/>
+          <w:rtl w:val="0"/>
+        </w:rPr>
+        <w:t xml:space="preserve">If the user is the customer who wants to get the service, then after signing in customer can see all the available salons nearby. If the user is the owner of the salon, he will see the schedule of his employees after signing in. Till now the owner and customer are treated as single user, from now the segregation takes place between owner and customer if the user is owner the list of employees for this owner is displayed along with their timings and availability from this screen an owner can edit employees details and their timings and accept or reject bookings if owner accepts the booking have to allocate it one of his employees if not there will be no change on the screen. if the user is a customer list of the nearby salons are displayed from this screen a user can request for an appointment and edit his profile and look for previous transactions and save his card details etc </w:t>
+      </w:r>
+    </w:p>
+    <w:p>
+      <w:pPr>
+        <w:numPr>
+          <w:ilvl w:val="0"/>
+          <w:numId w:val="8"/>
+        </w:numPr>
+        <w:tabs>
+          <w:tab w:val="left" w:pos="180"/>
+          <w:tab w:val="left" w:pos="360"/>
+          <w:tab w:val="left" w:pos="720"/>
+        </w:tabs>
+        <w:spacing w:after="160" w:line="259" w:lineRule="auto"/>
+        <w:ind w:left="720" w:hanging="360"/>
+        <w:jc w:val="both"/>
+        <w:rPr>
+          <w:rFonts w:ascii="Times New Roman" w:cs="Times New Roman" w:eastAsia="Times New Roman" w:hAnsi="Times New Roman"/>
+        </w:rPr>
+      </w:pPr>
+      <w:r>
+        <w:rPr>
+          <w:rFonts w:ascii="Times New Roman" w:cs="Times New Roman" w:eastAsia="Times New Roman" w:hAnsi="Times New Roman"/>
+          <w:b w:val="1"/>
+          <w:color w:val="ff0000"/>
+          <w:rtl w:val="0"/>
+        </w:rPr>
+        <w:t xml:space="preserve">Forgot Password:-</w:t>
+      </w:r>
+      <w:r>
+        <w:rPr>
+          <w:rFonts w:ascii="Times New Roman" w:cs="Times New Roman" w:eastAsia="Times New Roman" w:hAnsi="Times New Roman"/>
+          <w:color w:val="ff0000"/>
+          <w:rtl w:val="0"/>
+        </w:rPr>
+        <w:t xml:space="preserve"> </w:t>
+        <w:br w:type="textWrapping"/>
+        <w:tab/>
+        <w:t xml:space="preserve">If a user forgets his password while logging in, then the application gives a chance to retrieve it. For this user has to click on the forgot password button which calls the forgot password API. In the API a third party is being used named send grid saying it is used to send OTP via email to the user if both the codes gets matched (user entered and generated code) the user will be allowed to update his password where after successful update then the session will get updated and password as well.</w:t>
+      </w:r>
+    </w:p>
+    <w:p>
+      <w:pPr>
+        <w:tabs>
+          <w:tab w:val="left" w:pos="180"/>
+          <w:tab w:val="left" w:pos="360"/>
+          <w:tab w:val="left" w:pos="720"/>
+        </w:tabs>
+        <w:spacing w:after="160" w:line="259" w:lineRule="auto"/>
+        <w:ind w:left="-180" w:firstLine="0"/>
+        <w:jc w:val="both"/>
+        <w:rPr>
+          <w:rFonts w:ascii="Times New Roman" w:cs="Times New Roman" w:eastAsia="Times New Roman" w:hAnsi="Times New Roman"/>
+          <w:b w:val="1"/>
+          <w:color w:val="ff0000"/>
+        </w:rPr>
+      </w:pPr>
+      <w:r>
+        <w:rPr>
+          <w:rFonts w:ascii="Times New Roman" w:cs="Times New Roman" w:eastAsia="Times New Roman" w:hAnsi="Times New Roman"/>
+          <w:b w:val="1"/>
+          <w:color w:val="ff0000"/>
+          <w:rtl w:val="0"/>
+        </w:rPr>
+        <w:tab/>
+      </w:r>
+    </w:p>
+    <w:p>
+      <w:pPr>
+        <w:tabs>
+          <w:tab w:val="left" w:pos="180"/>
+          <w:tab w:val="left" w:pos="360"/>
+          <w:tab w:val="left" w:pos="720"/>
+        </w:tabs>
+        <w:spacing w:after="160" w:line="259" w:lineRule="auto"/>
+        <w:ind w:left="-180" w:firstLine="0"/>
+        <w:jc w:val="both"/>
+        <w:rPr>
+          <w:rFonts w:ascii="Times New Roman" w:cs="Times New Roman" w:eastAsia="Times New Roman" w:hAnsi="Times New Roman"/>
+          <w:b w:val="1"/>
+          <w:color w:val="ff0000"/>
+        </w:rPr>
+      </w:pPr>
+      <w:r>
+        <w:rPr>
+          <w:rFonts w:ascii="Times New Roman" w:cs="Times New Roman" w:eastAsia="Times New Roman" w:hAnsi="Times New Roman"/>
+          <w:b w:val="1"/>
+          <w:rtl w:val="0"/>
+        </w:rPr>
+        <w:tab/>
+      </w:r>
+      <w:r>
+        <w:rPr>
+          <w:rFonts w:ascii="Times New Roman" w:cs="Times New Roman" w:eastAsia="Times New Roman" w:hAnsi="Times New Roman"/>
+          <w:b w:val="1"/>
+          <w:color w:val="ff0000"/>
+          <w:rtl w:val="0"/>
+        </w:rPr>
+        <w:t xml:space="preserve">7.End User Manual:</w:t>
+      </w:r>
+    </w:p>
+    <w:p>
+      <w:pPr>
+        <w:numPr>
+          <w:ilvl w:val="0"/>
+          <w:numId w:val="11"/>
+        </w:numPr>
+        <w:tabs>
+          <w:tab w:val="left" w:pos="180"/>
+          <w:tab w:val="left" w:pos="360"/>
+          <w:tab w:val="left" w:pos="720"/>
+        </w:tabs>
+        <w:spacing w:after="0" w:afterAutospacing="0" w:line="259" w:lineRule="auto"/>
+        <w:ind w:left="720" w:hanging="360"/>
+        <w:jc w:val="both"/>
+        <w:rPr>
+          <w:rFonts w:ascii="Times New Roman" w:cs="Times New Roman" w:eastAsia="Times New Roman" w:hAnsi="Times New Roman"/>
+          <w:color w:val="ff0000"/>
+          <w:u w:val="none"/>
+        </w:rPr>
+      </w:pPr>
+      <w:r>
+        <w:rPr>
+          <w:rFonts w:ascii="Times New Roman" w:cs="Times New Roman" w:eastAsia="Times New Roman" w:hAnsi="Times New Roman"/>
+          <w:color w:val="ff0000"/>
+          <w:rtl w:val="0"/>
+        </w:rPr>
+        <w:t xml:space="preserve">Download the app apk file from google drive.</w:t>
+      </w:r>
+    </w:p>
+    <w:p>
+      <w:pPr>
+        <w:numPr>
+          <w:ilvl w:val="0"/>
+          <w:numId w:val="11"/>
+        </w:numPr>
+        <w:tabs>
+          <w:tab w:val="left" w:pos="180"/>
+          <w:tab w:val="left" w:pos="360"/>
+          <w:tab w:val="left" w:pos="720"/>
+        </w:tabs>
+        <w:spacing w:after="0" w:afterAutospacing="0" w:line="259" w:lineRule="auto"/>
+        <w:ind w:left="720" w:hanging="360"/>
+        <w:jc w:val="both"/>
+        <w:rPr>
+          <w:rFonts w:ascii="Times New Roman" w:cs="Times New Roman" w:eastAsia="Times New Roman" w:hAnsi="Times New Roman"/>
+          <w:color w:val="ff0000"/>
+          <w:u w:val="none"/>
+        </w:rPr>
+      </w:pPr>
+      <w:r>
+        <w:rPr>
+          <w:rFonts w:ascii="Times New Roman" w:cs="Times New Roman" w:eastAsia="Times New Roman" w:hAnsi="Times New Roman"/>
+          <w:color w:val="ff0000"/>
+          <w:rtl w:val="0"/>
+        </w:rPr>
+        <w:t xml:space="preserve">Allow permissions to install the app from unknown resources and Install it in your mobile phone.</w:t>
+      </w:r>
+    </w:p>
+    <w:p>
+      <w:pPr>
+        <w:numPr>
+          <w:ilvl w:val="0"/>
+          <w:numId w:val="11"/>
+        </w:numPr>
+        <w:tabs>
+          <w:tab w:val="left" w:pos="180"/>
+          <w:tab w:val="left" w:pos="360"/>
+          <w:tab w:val="left" w:pos="720"/>
+        </w:tabs>
+        <w:spacing w:after="0" w:afterAutospacing="0" w:line="259" w:lineRule="auto"/>
+        <w:ind w:left="720" w:hanging="360"/>
+        <w:jc w:val="both"/>
+        <w:rPr>
+          <w:rFonts w:ascii="Times New Roman" w:cs="Times New Roman" w:eastAsia="Times New Roman" w:hAnsi="Times New Roman"/>
+          <w:color w:val="ff0000"/>
+          <w:u w:val="none"/>
+        </w:rPr>
+      </w:pPr>
+      <w:r>
+        <w:rPr>
+          <w:rFonts w:ascii="Times New Roman" w:cs="Times New Roman" w:eastAsia="Times New Roman" w:hAnsi="Times New Roman"/>
+          <w:color w:val="ff0000"/>
+          <w:rtl w:val="0"/>
+        </w:rPr>
+        <w:t xml:space="preserve">Open the app and allow permissions to get the location of the user’s device.</w:t>
+      </w:r>
+    </w:p>
+    <w:p>
+      <w:pPr>
+        <w:numPr>
+          <w:ilvl w:val="0"/>
+          <w:numId w:val="11"/>
+        </w:numPr>
+        <w:tabs>
+          <w:tab w:val="left" w:pos="180"/>
+          <w:tab w:val="left" w:pos="360"/>
+          <w:tab w:val="left" w:pos="720"/>
+        </w:tabs>
+        <w:spacing w:after="0" w:afterAutospacing="0" w:line="259" w:lineRule="auto"/>
+        <w:ind w:left="720" w:hanging="360"/>
+        <w:jc w:val="both"/>
+        <w:rPr>
+          <w:rFonts w:ascii="Times New Roman" w:cs="Times New Roman" w:eastAsia="Times New Roman" w:hAnsi="Times New Roman"/>
+          <w:color w:val="ff0000"/>
+          <w:u w:val="none"/>
+        </w:rPr>
+      </w:pPr>
+      <w:r>
+        <w:rPr>
+          <w:rFonts w:ascii="Times New Roman" w:cs="Times New Roman" w:eastAsia="Times New Roman" w:hAnsi="Times New Roman"/>
+          <w:color w:val="ff0000"/>
+          <w:rtl w:val="0"/>
+        </w:rPr>
+        <w:t xml:space="preserve">If you are a new user, click on sign up button, enter all the details and click on submit button.</w:t>
+      </w:r>
+    </w:p>
+    <w:p>
+      <w:pPr>
+        <w:numPr>
+          <w:ilvl w:val="0"/>
+          <w:numId w:val="11"/>
+        </w:numPr>
+        <w:tabs>
+          <w:tab w:val="left" w:pos="180"/>
+          <w:tab w:val="left" w:pos="360"/>
+          <w:tab w:val="left" w:pos="720"/>
+        </w:tabs>
+        <w:spacing w:after="0" w:afterAutospacing="0" w:line="259" w:lineRule="auto"/>
+        <w:ind w:left="720" w:hanging="360"/>
+        <w:jc w:val="both"/>
+        <w:rPr>
+          <w:rFonts w:ascii="Times New Roman" w:cs="Times New Roman" w:eastAsia="Times New Roman" w:hAnsi="Times New Roman"/>
+          <w:color w:val="ff0000"/>
+          <w:u w:val="none"/>
+        </w:rPr>
+      </w:pPr>
+      <w:r>
+        <w:rPr>
+          <w:rFonts w:ascii="Times New Roman" w:cs="Times New Roman" w:eastAsia="Times New Roman" w:hAnsi="Times New Roman"/>
+          <w:color w:val="ff0000"/>
+          <w:rtl w:val="0"/>
+        </w:rPr>
+        <w:t xml:space="preserve">If you are an existing user, login with your credentials.</w:t>
+      </w:r>
+    </w:p>
+    <w:p>
+      <w:pPr>
+        <w:numPr>
+          <w:ilvl w:val="0"/>
+          <w:numId w:val="11"/>
+        </w:numPr>
+        <w:tabs>
+          <w:tab w:val="left" w:pos="180"/>
+          <w:tab w:val="left" w:pos="360"/>
+          <w:tab w:val="left" w:pos="720"/>
+        </w:tabs>
+        <w:spacing w:after="0" w:afterAutospacing="0" w:line="259" w:lineRule="auto"/>
+        <w:ind w:left="720" w:hanging="360"/>
+        <w:jc w:val="both"/>
+        <w:rPr>
+          <w:rFonts w:ascii="Times New Roman" w:cs="Times New Roman" w:eastAsia="Times New Roman" w:hAnsi="Times New Roman"/>
+          <w:color w:val="ff0000"/>
+          <w:u w:val="none"/>
+        </w:rPr>
+      </w:pPr>
+      <w:r>
+        <w:rPr>
+          <w:rFonts w:ascii="Times New Roman" w:cs="Times New Roman" w:eastAsia="Times New Roman" w:hAnsi="Times New Roman"/>
+          <w:color w:val="ff0000"/>
+          <w:rtl w:val="0"/>
+        </w:rPr>
+        <w:t xml:space="preserve">If you forget the password, click on “forgot password” button.</w:t>
+      </w:r>
+    </w:p>
+    <w:p>
+      <w:pPr>
+        <w:numPr>
+          <w:ilvl w:val="0"/>
+          <w:numId w:val="11"/>
+        </w:numPr>
+        <w:tabs>
+          <w:tab w:val="left" w:pos="180"/>
+          <w:tab w:val="left" w:pos="360"/>
+          <w:tab w:val="left" w:pos="720"/>
+        </w:tabs>
+        <w:spacing w:after="0" w:afterAutospacing="0" w:line="259" w:lineRule="auto"/>
+        <w:ind w:left="720" w:hanging="360"/>
+        <w:jc w:val="both"/>
+        <w:rPr>
+          <w:rFonts w:ascii="Times New Roman" w:cs="Times New Roman" w:eastAsia="Times New Roman" w:hAnsi="Times New Roman"/>
+          <w:color w:val="ff0000"/>
+          <w:u w:val="none"/>
+        </w:rPr>
+      </w:pPr>
+      <w:r>
+        <w:rPr>
+          <w:rFonts w:ascii="Times New Roman" w:cs="Times New Roman" w:eastAsia="Times New Roman" w:hAnsi="Times New Roman"/>
+          <w:color w:val="ff0000"/>
+          <w:rtl w:val="0"/>
+        </w:rPr>
+        <w:t xml:space="preserve">Enter the OTP that has been sent to your email address, reset your password and login.</w:t>
+      </w:r>
+    </w:p>
+    <w:p>
+      <w:pPr>
+        <w:numPr>
+          <w:ilvl w:val="0"/>
+          <w:numId w:val="11"/>
+        </w:numPr>
+        <w:tabs>
+          <w:tab w:val="left" w:pos="180"/>
+          <w:tab w:val="left" w:pos="360"/>
+          <w:tab w:val="left" w:pos="720"/>
+        </w:tabs>
+        <w:spacing w:after="160" w:line="259" w:lineRule="auto"/>
+        <w:ind w:left="720" w:hanging="360"/>
+        <w:jc w:val="both"/>
+        <w:rPr>
+          <w:rFonts w:ascii="Times New Roman" w:cs="Times New Roman" w:eastAsia="Times New Roman" w:hAnsi="Times New Roman"/>
+          <w:color w:val="ff0000"/>
+          <w:u w:val="none"/>
+        </w:rPr>
+      </w:pPr>
+      <w:r>
+        <w:rPr>
+          <w:rFonts w:ascii="Times New Roman" w:cs="Times New Roman" w:eastAsia="Times New Roman" w:hAnsi="Times New Roman"/>
+          <w:color w:val="ff0000"/>
+          <w:rtl w:val="0"/>
+        </w:rPr>
+        <w:t xml:space="preserve">Once you are logged in, home screen is displayed.</w:t>
       </w:r>
       <w:r>
         <w:rPr>
@@ -12387,8 +12880,8 @@
   <w:abstractNum w:abstractNumId="5">
     <w:lvl w:ilvl="0">
       <w:start w:val="1"/>
-      <w:numFmt w:val="decimal"/>
-      <w:lvlText w:val="%1."/>
+      <w:numFmt w:val="bullet"/>
+      <w:lvlText w:val="●"/>
       <w:lvlJc w:val="left"/>
       <w:pPr>
         <w:ind w:left="720" w:hanging="360"/>
@@ -12399,8 +12892,8 @@
     </w:lvl>
     <w:lvl w:ilvl="1">
       <w:start w:val="1"/>
-      <w:numFmt w:val="lowerLetter"/>
-      <w:lvlText w:val="%2."/>
+      <w:numFmt w:val="bullet"/>
+      <w:lvlText w:val="○"/>
       <w:lvlJc w:val="left"/>
       <w:pPr>
         <w:ind w:left="1440" w:hanging="360"/>
@@ -12411,9 +12904,9 @@
     </w:lvl>
     <w:lvl w:ilvl="2">
       <w:start w:val="1"/>
-      <w:numFmt w:val="lowerRoman"/>
-      <w:lvlText w:val="%3."/>
-      <w:lvlJc w:val="right"/>
+      <w:numFmt w:val="bullet"/>
+      <w:lvlText w:val="■"/>
+      <w:lvlJc w:val="left"/>
       <w:pPr>
         <w:ind w:left="2160" w:hanging="360"/>
       </w:pPr>
@@ -12423,8 +12916,8 @@
     </w:lvl>
     <w:lvl w:ilvl="3">
       <w:start w:val="1"/>
-      <w:numFmt w:val="decimal"/>
-      <w:lvlText w:val="%4."/>
+      <w:numFmt w:val="bullet"/>
+      <w:lvlText w:val="●"/>
       <w:lvlJc w:val="left"/>
       <w:pPr>
         <w:ind w:left="2880" w:hanging="360"/>
@@ -12435,8 +12928,8 @@
     </w:lvl>
     <w:lvl w:ilvl="4">
       <w:start w:val="1"/>
-      <w:numFmt w:val="lowerLetter"/>
-      <w:lvlText w:val="%5."/>
+      <w:numFmt w:val="bullet"/>
+      <w:lvlText w:val="○"/>
       <w:lvlJc w:val="left"/>
       <w:pPr>
         <w:ind w:left="3600" w:hanging="360"/>
@@ -12447,9 +12940,9 @@
     </w:lvl>
     <w:lvl w:ilvl="5">
       <w:start w:val="1"/>
-      <w:numFmt w:val="lowerRoman"/>
-      <w:lvlText w:val="%6."/>
-      <w:lvlJc w:val="right"/>
+      <w:numFmt w:val="bullet"/>
+      <w:lvlText w:val="■"/>
+      <w:lvlJc w:val="left"/>
       <w:pPr>
         <w:ind w:left="4320" w:hanging="360"/>
       </w:pPr>
@@ -12459,8 +12952,8 @@
     </w:lvl>
     <w:lvl w:ilvl="6">
       <w:start w:val="1"/>
-      <w:numFmt w:val="decimal"/>
-      <w:lvlText w:val="%7."/>
+      <w:numFmt w:val="bullet"/>
+      <w:lvlText w:val="●"/>
       <w:lvlJc w:val="left"/>
       <w:pPr>
         <w:ind w:left="5040" w:hanging="360"/>
@@ -12471,8 +12964,8 @@
     </w:lvl>
     <w:lvl w:ilvl="7">
       <w:start w:val="1"/>
-      <w:numFmt w:val="lowerLetter"/>
-      <w:lvlText w:val="%8."/>
+      <w:numFmt w:val="bullet"/>
+      <w:lvlText w:val="○"/>
       <w:lvlJc w:val="left"/>
       <w:pPr>
         <w:ind w:left="5760" w:hanging="360"/>
@@ -12483,9 +12976,9 @@
     </w:lvl>
     <w:lvl w:ilvl="8">
       <w:start w:val="1"/>
-      <w:numFmt w:val="lowerRoman"/>
-      <w:lvlText w:val="%9."/>
-      <w:lvlJc w:val="right"/>
+      <w:numFmt w:val="bullet"/>
+      <w:lvlText w:val="■"/>
+      <w:lvlJc w:val="left"/>
       <w:pPr>
         <w:ind w:left="6480" w:hanging="360"/>
       </w:pPr>
@@ -12717,20 +13210,21 @@
   <w:abstractNum w:abstractNumId="8">
     <w:lvl w:ilvl="0">
       <w:start w:val="1"/>
-      <w:numFmt w:val="bullet"/>
-      <w:lvlText w:val="●"/>
+      <w:numFmt w:val="decimal"/>
+      <w:lvlText w:val="%1."/>
       <w:lvlJc w:val="left"/>
       <w:pPr>
         <w:ind w:left="720" w:hanging="360"/>
       </w:pPr>
       <w:rPr>
+        <w:color w:val="ff0000"/>
         <w:u w:val="none"/>
       </w:rPr>
     </w:lvl>
     <w:lvl w:ilvl="1">
       <w:start w:val="1"/>
-      <w:numFmt w:val="bullet"/>
-      <w:lvlText w:val="○"/>
+      <w:numFmt w:val="lowerLetter"/>
+      <w:lvlText w:val="%2."/>
       <w:lvlJc w:val="left"/>
       <w:pPr>
         <w:ind w:left="1440" w:hanging="360"/>
@@ -12741,9 +13235,9 @@
     </w:lvl>
     <w:lvl w:ilvl="2">
       <w:start w:val="1"/>
-      <w:numFmt w:val="bullet"/>
-      <w:lvlText w:val="■"/>
-      <w:lvlJc w:val="left"/>
+      <w:numFmt w:val="lowerRoman"/>
+      <w:lvlText w:val="%3."/>
+      <w:lvlJc w:val="right"/>
       <w:pPr>
         <w:ind w:left="2160" w:hanging="360"/>
       </w:pPr>
@@ -12753,8 +13247,8 @@
     </w:lvl>
     <w:lvl w:ilvl="3">
       <w:start w:val="1"/>
-      <w:numFmt w:val="bullet"/>
-      <w:lvlText w:val="●"/>
+      <w:numFmt w:val="decimal"/>
+      <w:lvlText w:val="%4."/>
       <w:lvlJc w:val="left"/>
       <w:pPr>
         <w:ind w:left="2880" w:hanging="360"/>
@@ -12765,8 +13259,8 @@
     </w:lvl>
     <w:lvl w:ilvl="4">
       <w:start w:val="1"/>
-      <w:numFmt w:val="bullet"/>
-      <w:lvlText w:val="○"/>
+      <w:numFmt w:val="lowerLetter"/>
+      <w:lvlText w:val="%5."/>
       <w:lvlJc w:val="left"/>
       <w:pPr>
         <w:ind w:left="3600" w:hanging="360"/>
@@ -12777,9 +13271,9 @@
     </w:lvl>
     <w:lvl w:ilvl="5">
       <w:start w:val="1"/>
-      <w:numFmt w:val="bullet"/>
-      <w:lvlText w:val="■"/>
-      <w:lvlJc w:val="left"/>
+      <w:numFmt w:val="lowerRoman"/>
+      <w:lvlText w:val="%6."/>
+      <w:lvlJc w:val="right"/>
       <w:pPr>
         <w:ind w:left="4320" w:hanging="360"/>
       </w:pPr>
@@ -12789,8 +13283,8 @@
     </w:lvl>
     <w:lvl w:ilvl="6">
       <w:start w:val="1"/>
-      <w:numFmt w:val="bullet"/>
-      <w:lvlText w:val="●"/>
+      <w:numFmt w:val="decimal"/>
+      <w:lvlText w:val="%7."/>
       <w:lvlJc w:val="left"/>
       <w:pPr>
         <w:ind w:left="5040" w:hanging="360"/>
@@ -12801,8 +13295,8 @@
     </w:lvl>
     <w:lvl w:ilvl="7">
       <w:start w:val="1"/>
-      <w:numFmt w:val="bullet"/>
-      <w:lvlText w:val="○"/>
+      <w:numFmt w:val="lowerLetter"/>
+      <w:lvlText w:val="%8."/>
       <w:lvlJc w:val="left"/>
       <w:pPr>
         <w:ind w:left="5760" w:hanging="360"/>
@@ -12813,9 +13307,9 @@
     </w:lvl>
     <w:lvl w:ilvl="8">
       <w:start w:val="1"/>
-      <w:numFmt w:val="bullet"/>
-      <w:lvlText w:val="■"/>
-      <w:lvlJc w:val="left"/>
+      <w:numFmt w:val="lowerRoman"/>
+      <w:lvlText w:val="%9."/>
+      <w:lvlJc w:val="right"/>
       <w:pPr>
         <w:ind w:left="6480" w:hanging="360"/>
       </w:pPr>
@@ -13157,8 +13651,8 @@
   <w:abstractNum w:abstractNumId="12">
     <w:lvl w:ilvl="0">
       <w:start w:val="1"/>
-      <w:numFmt w:val="bullet"/>
-      <w:lvlText w:val="●"/>
+      <w:numFmt w:val="decimal"/>
+      <w:lvlText w:val="%1."/>
       <w:lvlJc w:val="left"/>
       <w:pPr>
         <w:ind w:left="720" w:hanging="360"/>
@@ -13169,8 +13663,8 @@
     </w:lvl>
     <w:lvl w:ilvl="1">
       <w:start w:val="1"/>
-      <w:numFmt w:val="bullet"/>
-      <w:lvlText w:val="○"/>
+      <w:numFmt w:val="lowerLetter"/>
+      <w:lvlText w:val="%2."/>
       <w:lvlJc w:val="left"/>
       <w:pPr>
         <w:ind w:left="1440" w:hanging="360"/>
@@ -13181,9 +13675,9 @@
     </w:lvl>
     <w:lvl w:ilvl="2">
       <w:start w:val="1"/>
-      <w:numFmt w:val="bullet"/>
-      <w:lvlText w:val="■"/>
-      <w:lvlJc w:val="left"/>
+      <w:numFmt w:val="lowerRoman"/>
+      <w:lvlText w:val="%3."/>
+      <w:lvlJc w:val="right"/>
       <w:pPr>
         <w:ind w:left="2160" w:hanging="360"/>
       </w:pPr>
@@ -13193,8 +13687,8 @@
     </w:lvl>
     <w:lvl w:ilvl="3">
       <w:start w:val="1"/>
-      <w:numFmt w:val="bullet"/>
-      <w:lvlText w:val="●"/>
+      <w:numFmt w:val="decimal"/>
+      <w:lvlText w:val="%4."/>
       <w:lvlJc w:val="left"/>
       <w:pPr>
         <w:ind w:left="2880" w:hanging="360"/>
@@ -13205,8 +13699,8 @@
     </w:lvl>
     <w:lvl w:ilvl="4">
       <w:start w:val="1"/>
-      <w:numFmt w:val="bullet"/>
-      <w:lvlText w:val="○"/>
+      <w:numFmt w:val="lowerLetter"/>
+      <w:lvlText w:val="%5."/>
       <w:lvlJc w:val="left"/>
       <w:pPr>
         <w:ind w:left="3600" w:hanging="360"/>
@@ -13217,9 +13711,9 @@
     </w:lvl>
     <w:lvl w:ilvl="5">
       <w:start w:val="1"/>
-      <w:numFmt w:val="bullet"/>
-      <w:lvlText w:val="■"/>
-      <w:lvlJc w:val="left"/>
+      <w:numFmt w:val="lowerRoman"/>
+      <w:lvlText w:val="%6."/>
+      <w:lvlJc w:val="right"/>
       <w:pPr>
         <w:ind w:left="4320" w:hanging="360"/>
       </w:pPr>
@@ -13229,8 +13723,8 @@
     </w:lvl>
     <w:lvl w:ilvl="6">
       <w:start w:val="1"/>
-      <w:numFmt w:val="bullet"/>
-      <w:lvlText w:val="●"/>
+      <w:numFmt w:val="decimal"/>
+      <w:lvlText w:val="%7."/>
       <w:lvlJc w:val="left"/>
       <w:pPr>
         <w:ind w:left="5040" w:hanging="360"/>
@@ -13241,8 +13735,8 @@
     </w:lvl>
     <w:lvl w:ilvl="7">
       <w:start w:val="1"/>
-      <w:numFmt w:val="bullet"/>
-      <w:lvlText w:val="○"/>
+      <w:numFmt w:val="lowerLetter"/>
+      <w:lvlText w:val="%8."/>
       <w:lvlJc w:val="left"/>
       <w:pPr>
         <w:ind w:left="5760" w:hanging="360"/>
@@ -13253,9 +13747,9 @@
     </w:lvl>
     <w:lvl w:ilvl="8">
       <w:start w:val="1"/>
-      <w:numFmt w:val="bullet"/>
-      <w:lvlText w:val="■"/>
-      <w:lvlJc w:val="left"/>
+      <w:numFmt w:val="lowerRoman"/>
+      <w:lvlText w:val="%9."/>
+      <w:lvlJc w:val="right"/>
       <w:pPr>
         <w:ind w:left="6480" w:hanging="360"/>
       </w:pPr>
@@ -13375,6 +13869,116 @@
     </w:lvl>
   </w:abstractNum>
   <w:abstractNum w:abstractNumId="14">
+    <w:lvl w:ilvl="0">
+      <w:start w:val="1"/>
+      <w:numFmt w:val="bullet"/>
+      <w:lvlText w:val="●"/>
+      <w:lvlJc w:val="left"/>
+      <w:pPr>
+        <w:ind w:left="720" w:hanging="360"/>
+      </w:pPr>
+      <w:rPr>
+        <w:u w:val="none"/>
+      </w:rPr>
+    </w:lvl>
+    <w:lvl w:ilvl="1">
+      <w:start w:val="1"/>
+      <w:numFmt w:val="bullet"/>
+      <w:lvlText w:val="○"/>
+      <w:lvlJc w:val="left"/>
+      <w:pPr>
+        <w:ind w:left="1440" w:hanging="360"/>
+      </w:pPr>
+      <w:rPr>
+        <w:u w:val="none"/>
+      </w:rPr>
+    </w:lvl>
+    <w:lvl w:ilvl="2">
+      <w:start w:val="1"/>
+      <w:numFmt w:val="bullet"/>
+      <w:lvlText w:val="■"/>
+      <w:lvlJc w:val="left"/>
+      <w:pPr>
+        <w:ind w:left="2160" w:hanging="360"/>
+      </w:pPr>
+      <w:rPr>
+        <w:u w:val="none"/>
+      </w:rPr>
+    </w:lvl>
+    <w:lvl w:ilvl="3">
+      <w:start w:val="1"/>
+      <w:numFmt w:val="bullet"/>
+      <w:lvlText w:val="●"/>
+      <w:lvlJc w:val="left"/>
+      <w:pPr>
+        <w:ind w:left="2880" w:hanging="360"/>
+      </w:pPr>
+      <w:rPr>
+        <w:u w:val="none"/>
+      </w:rPr>
+    </w:lvl>
+    <w:lvl w:ilvl="4">
+      <w:start w:val="1"/>
+      <w:numFmt w:val="bullet"/>
+      <w:lvlText w:val="○"/>
+      <w:lvlJc w:val="left"/>
+      <w:pPr>
+        <w:ind w:left="3600" w:hanging="360"/>
+      </w:pPr>
+      <w:rPr>
+        <w:u w:val="none"/>
+      </w:rPr>
+    </w:lvl>
+    <w:lvl w:ilvl="5">
+      <w:start w:val="1"/>
+      <w:numFmt w:val="bullet"/>
+      <w:lvlText w:val="■"/>
+      <w:lvlJc w:val="left"/>
+      <w:pPr>
+        <w:ind w:left="4320" w:hanging="360"/>
+      </w:pPr>
+      <w:rPr>
+        <w:u w:val="none"/>
+      </w:rPr>
+    </w:lvl>
+    <w:lvl w:ilvl="6">
+      <w:start w:val="1"/>
+      <w:numFmt w:val="bullet"/>
+      <w:lvlText w:val="●"/>
+      <w:lvlJc w:val="left"/>
+      <w:pPr>
+        <w:ind w:left="5040" w:hanging="360"/>
+      </w:pPr>
+      <w:rPr>
+        <w:u w:val="none"/>
+      </w:rPr>
+    </w:lvl>
+    <w:lvl w:ilvl="7">
+      <w:start w:val="1"/>
+      <w:numFmt w:val="bullet"/>
+      <w:lvlText w:val="○"/>
+      <w:lvlJc w:val="left"/>
+      <w:pPr>
+        <w:ind w:left="5760" w:hanging="360"/>
+      </w:pPr>
+      <w:rPr>
+        <w:u w:val="none"/>
+      </w:rPr>
+    </w:lvl>
+    <w:lvl w:ilvl="8">
+      <w:start w:val="1"/>
+      <w:numFmt w:val="bullet"/>
+      <w:lvlText w:val="■"/>
+      <w:lvlJc w:val="left"/>
+      <w:pPr>
+        <w:ind w:left="6480" w:hanging="360"/>
+      </w:pPr>
+      <w:rPr>
+        <w:u w:val="none"/>
+      </w:rPr>
+    </w:lvl>
+  </w:abstractNum>
+  <w:abstractNum w:abstractNumId="15">
     <w:lvl w:ilvl="0">
       <w:start w:val="1"/>
       <w:numFmt w:val="bullet"/>
@@ -13525,6 +14129,9 @@
   </w:num>
   <w:num w:numId="14">
     <w:abstractNumId w:val="14"/>
+  </w:num>
+  <w:num w:numId="15">
+    <w:abstractNumId w:val="15"/>
   </w:num>
 </w:numbering>
 </file>

</xml_diff>